<commit_message>
Rewrote documents to suit
</commit_message>
<xml_diff>
--- a/documents/MZ System.docx
+++ b/documents/MZ System.docx
@@ -45,6 +45,8 @@
           <w:rFonts w:ascii="Verdana" w:hAnsi="Verdana"/>
         </w:rPr>
       </w:pPr>
+      <w:bookmarkStart w:id="0" w:name="_GoBack"/>
+      <w:bookmarkEnd w:id="0"/>
     </w:p>
     <w:p>
       <w:pPr>
@@ -151,29 +153,29 @@
         <w:rPr>
           <w:rFonts w:ascii="Verdana" w:hAnsi="Verdana"/>
         </w:rPr>
-        <w:t>MZ code is simply a sequence of MZ words, or decimal constants, or string constants</w:t>
-      </w:r>
-    </w:p>
-    <w:p>
-      <w:pPr>
-        <w:pStyle w:val="Standard"/>
-        <w:rPr>
-          <w:rFonts w:ascii="Verdana" w:hAnsi="Verdana"/>
-        </w:rPr>
-      </w:pPr>
-    </w:p>
-    <w:p>
-      <w:pPr>
-        <w:pStyle w:val="Standard"/>
-        <w:rPr>
-          <w:rFonts w:ascii="Verdana" w:hAnsi="Verdana"/>
-        </w:rPr>
-      </w:pPr>
-      <w:r>
-        <w:rPr>
-          <w:rFonts w:ascii="Verdana" w:hAnsi="Verdana"/>
-        </w:rPr>
-        <w:t xml:space="preserve">The decimal and string constants are put on the ‘stack’ using the sequence ex </w:t>
+        <w:t>MZ code is simply a sequence of MZ words, or decimal constants</w:t>
+      </w:r>
+    </w:p>
+    <w:p>
+      <w:pPr>
+        <w:pStyle w:val="Standard"/>
+        <w:rPr>
+          <w:rFonts w:ascii="Verdana" w:hAnsi="Verdana"/>
+        </w:rPr>
+      </w:pPr>
+    </w:p>
+    <w:p>
+      <w:pPr>
+        <w:pStyle w:val="Standard"/>
+        <w:rPr>
+          <w:rFonts w:ascii="Verdana" w:hAnsi="Verdana"/>
+        </w:rPr>
+      </w:pPr>
+      <w:r>
+        <w:rPr>
+          <w:rFonts w:ascii="Verdana" w:hAnsi="Verdana"/>
+        </w:rPr>
+        <w:t xml:space="preserve">The decimal constants are put on the ‘stack’ using the sequence ex </w:t>
       </w:r>
       <w:proofErr w:type="spellStart"/>
       <w:proofErr w:type="gramStart"/>
@@ -203,7 +205,7 @@
         <w:rPr>
           <w:rFonts w:ascii="Verdana" w:hAnsi="Verdana"/>
         </w:rPr>
-        <w:t xml:space="preserve"> hl,&lt;constant&gt;. For strings, the value put is a pointer to an ASCIIZ string.</w:t>
+        <w:t xml:space="preserve"> hl,&lt;constant&gt;. </w:t>
       </w:r>
     </w:p>
     <w:p>
@@ -256,21 +258,1240 @@
         <w:rPr>
           <w:rFonts w:ascii="Verdana" w:hAnsi="Verdana"/>
         </w:rPr>
-        <w:t>Words are straight Z80 code, ending in a RET (or sometimes a JP rather than a CALL/RET etc.).  Their functionality is defined by the lower 4 bits in the type byte in the dictionary.</w:t>
-      </w:r>
-    </w:p>
-    <w:p>
-      <w:pPr>
-        <w:pStyle w:val="Standard"/>
-        <w:rPr>
-          <w:rFonts w:ascii="Verdana" w:hAnsi="Verdana"/>
-        </w:rPr>
-      </w:pPr>
-    </w:p>
-    <w:p>
-      <w:pPr>
-        <w:pStyle w:val="Standard"/>
-        <w:pageBreakBefore/>
+        <w:t xml:space="preserve">Words are straight Z80 code, ending in a RET (or sometimes a JP rather than a CALL/RET etc.).  </w:t>
+      </w:r>
+    </w:p>
+    <w:p>
+      <w:pPr>
+        <w:pStyle w:val="Standard"/>
+        <w:rPr>
+          <w:rFonts w:ascii="Verdana" w:hAnsi="Verdana"/>
+        </w:rPr>
+      </w:pPr>
+    </w:p>
+    <w:p>
+      <w:pPr>
+        <w:pStyle w:val="Standard"/>
+        <w:rPr>
+          <w:rFonts w:ascii="Verdana" w:hAnsi="Verdana"/>
+        </w:rPr>
+      </w:pPr>
+      <w:r>
+        <w:rPr>
+          <w:rFonts w:ascii="Verdana" w:hAnsi="Verdana"/>
+        </w:rPr>
+        <w:t xml:space="preserve">All words are compiled when treated as source code. There are no exceptions to this – all words are effectively </w:t>
+      </w:r>
+      <w:r>
+        <w:rPr>
+          <w:rFonts w:ascii="Verdana" w:hAnsi="Verdana"/>
+          <w:i/>
+        </w:rPr>
+        <w:t>immediate.</w:t>
+      </w:r>
+      <w:r>
+        <w:rPr>
+          <w:rFonts w:ascii="Verdana" w:hAnsi="Verdana"/>
+        </w:rPr>
+        <w:t xml:space="preserve"> </w:t>
+      </w:r>
+    </w:p>
+    <w:p>
+      <w:pPr>
+        <w:pStyle w:val="Standard"/>
+        <w:rPr>
+          <w:rFonts w:ascii="Verdana" w:hAnsi="Verdana"/>
+        </w:rPr>
+      </w:pPr>
+    </w:p>
+    <w:p>
+      <w:pPr>
+        <w:pStyle w:val="Standard"/>
+        <w:rPr>
+          <w:rFonts w:ascii="Verdana" w:hAnsi="Verdana"/>
+        </w:rPr>
+      </w:pPr>
+      <w:r>
+        <w:rPr>
+          <w:rFonts w:ascii="Verdana" w:hAnsi="Verdana"/>
+        </w:rPr>
+        <w:t xml:space="preserve">The purpose of almost all words is to </w:t>
+      </w:r>
+      <w:r>
+        <w:rPr>
+          <w:rFonts w:ascii="Verdana" w:hAnsi="Verdana"/>
+          <w:u w:val="single"/>
+        </w:rPr>
+        <w:t>compile their functionality</w:t>
+      </w:r>
+      <w:r>
+        <w:rPr>
+          <w:rFonts w:ascii="Verdana" w:hAnsi="Verdana"/>
+        </w:rPr>
+        <w:t>.</w:t>
+      </w:r>
+    </w:p>
+    <w:p>
+      <w:pPr>
+        <w:pStyle w:val="Standard"/>
+        <w:rPr>
+          <w:rFonts w:ascii="Verdana" w:hAnsi="Verdana"/>
+        </w:rPr>
+      </w:pPr>
+    </w:p>
+    <w:p>
+      <w:pPr>
+        <w:pStyle w:val="Standard"/>
+        <w:rPr>
+          <w:rFonts w:ascii="Verdana" w:hAnsi="Verdana"/>
+          <w:b/>
+          <w:u w:val="single"/>
+        </w:rPr>
+      </w:pPr>
+      <w:r>
+        <w:rPr>
+          <w:rFonts w:ascii="Verdana" w:hAnsi="Verdana"/>
+          <w:b/>
+          <w:u w:val="single"/>
+        </w:rPr>
+        <w:t>Standard Words</w:t>
+      </w:r>
+    </w:p>
+    <w:p>
+      <w:pPr>
+        <w:pStyle w:val="Standard"/>
+        <w:rPr>
+          <w:rFonts w:ascii="Verdana" w:hAnsi="Verdana"/>
+        </w:rPr>
+      </w:pPr>
+    </w:p>
+    <w:p>
+      <w:pPr>
+        <w:pStyle w:val="Standard"/>
+        <w:rPr>
+          <w:rFonts w:ascii="Verdana" w:hAnsi="Verdana"/>
+        </w:rPr>
+      </w:pPr>
+      <w:r>
+        <w:rPr>
+          <w:rFonts w:ascii="Verdana" w:hAnsi="Verdana"/>
+        </w:rPr>
+        <w:t>Most common words therefore start with the same piece of code. This is a call to a routine that compiles their functionality.</w:t>
+      </w:r>
+    </w:p>
+    <w:p>
+      <w:pPr>
+        <w:pStyle w:val="Standard"/>
+        <w:rPr>
+          <w:rFonts w:ascii="Verdana" w:hAnsi="Verdana"/>
+        </w:rPr>
+      </w:pPr>
+    </w:p>
+    <w:p>
+      <w:pPr>
+        <w:pStyle w:val="Standard"/>
+        <w:rPr>
+          <w:rFonts w:ascii="Verdana" w:hAnsi="Verdana"/>
+        </w:rPr>
+      </w:pPr>
+      <w:r>
+        <w:rPr>
+          <w:rFonts w:ascii="Verdana" w:hAnsi="Verdana"/>
+        </w:rPr>
+        <w:t xml:space="preserve">This routine simply pops the return address, which is the first byte of the code that makes up the </w:t>
+      </w:r>
+      <w:proofErr w:type="gramStart"/>
+      <w:r>
+        <w:rPr>
+          <w:rFonts w:ascii="Verdana" w:hAnsi="Verdana"/>
+        </w:rPr>
+        <w:t>routine, and</w:t>
+      </w:r>
+      <w:proofErr w:type="gramEnd"/>
+      <w:r>
+        <w:rPr>
+          <w:rFonts w:ascii="Verdana" w:hAnsi="Verdana"/>
+        </w:rPr>
+        <w:t xml:space="preserve"> compiles a CALL to that.</w:t>
+      </w:r>
+    </w:p>
+    <w:p>
+      <w:pPr>
+        <w:pStyle w:val="Standard"/>
+        <w:rPr>
+          <w:rFonts w:ascii="Verdana" w:hAnsi="Verdana"/>
+        </w:rPr>
+      </w:pPr>
+    </w:p>
+    <w:p>
+      <w:pPr>
+        <w:pStyle w:val="Standard"/>
+        <w:rPr>
+          <w:rFonts w:ascii="Verdana" w:hAnsi="Verdana"/>
+        </w:rPr>
+      </w:pPr>
+      <w:r>
+        <w:rPr>
+          <w:rFonts w:ascii="Verdana" w:hAnsi="Verdana"/>
+        </w:rPr>
+        <w:t xml:space="preserve">So, a routine which prints a star might look like </w:t>
+      </w:r>
+      <w:proofErr w:type="gramStart"/>
+      <w:r>
+        <w:rPr>
+          <w:rFonts w:ascii="Verdana" w:hAnsi="Verdana"/>
+        </w:rPr>
+        <w:t>this :</w:t>
+      </w:r>
+      <w:proofErr w:type="gramEnd"/>
+    </w:p>
+    <w:p>
+      <w:pPr>
+        <w:pStyle w:val="Standard"/>
+        <w:rPr>
+          <w:rFonts w:ascii="Verdana" w:hAnsi="Verdana"/>
+        </w:rPr>
+      </w:pPr>
+    </w:p>
+    <w:p>
+      <w:pPr>
+        <w:pStyle w:val="Standard"/>
+        <w:rPr>
+          <w:rFonts w:ascii="Verdana" w:hAnsi="Verdana"/>
+          <w:color w:val="FF0000"/>
+        </w:rPr>
+      </w:pPr>
+      <w:r>
+        <w:rPr>
+          <w:rFonts w:ascii="Verdana" w:hAnsi="Verdana"/>
+          <w:color w:val="FF0000"/>
+        </w:rPr>
+        <w:tab/>
+      </w:r>
+      <w:r>
+        <w:rPr>
+          <w:rFonts w:ascii="Verdana" w:hAnsi="Verdana"/>
+          <w:color w:val="FF0000"/>
+        </w:rPr>
+        <w:tab/>
+        <w:t>call</w:t>
+      </w:r>
+      <w:r>
+        <w:rPr>
+          <w:rFonts w:ascii="Verdana" w:hAnsi="Verdana"/>
+          <w:color w:val="FF0000"/>
+        </w:rPr>
+        <w:tab/>
+      </w:r>
+      <w:r>
+        <w:rPr>
+          <w:rFonts w:ascii="Verdana" w:hAnsi="Verdana"/>
+          <w:color w:val="FF0000"/>
+        </w:rPr>
+        <w:tab/>
+        <w:t>&lt;</w:t>
+      </w:r>
+      <w:proofErr w:type="spellStart"/>
+      <w:r>
+        <w:rPr>
+          <w:rFonts w:ascii="Verdana" w:hAnsi="Verdana"/>
+          <w:color w:val="FF0000"/>
+        </w:rPr>
+        <w:t>compilecalltofollowingcode</w:t>
+      </w:r>
+      <w:proofErr w:type="spellEnd"/>
+      <w:r>
+        <w:rPr>
+          <w:rFonts w:ascii="Verdana" w:hAnsi="Verdana"/>
+          <w:color w:val="FF0000"/>
+        </w:rPr>
+        <w:t>&gt;</w:t>
+      </w:r>
+    </w:p>
+    <w:p>
+      <w:pPr>
+        <w:pStyle w:val="Standard"/>
+        <w:rPr>
+          <w:rFonts w:ascii="Verdana" w:hAnsi="Verdana"/>
+          <w:color w:val="FF0000"/>
+        </w:rPr>
+      </w:pPr>
+      <w:r>
+        <w:rPr>
+          <w:rFonts w:ascii="Verdana" w:hAnsi="Verdana"/>
+          <w:color w:val="FF0000"/>
+        </w:rPr>
+        <w:tab/>
+      </w:r>
+      <w:r>
+        <w:rPr>
+          <w:rFonts w:ascii="Verdana" w:hAnsi="Verdana"/>
+          <w:color w:val="FF0000"/>
+        </w:rPr>
+        <w:tab/>
+      </w:r>
+      <w:proofErr w:type="spellStart"/>
+      <w:r>
+        <w:rPr>
+          <w:rFonts w:ascii="Verdana" w:hAnsi="Verdana"/>
+          <w:color w:val="FF0000"/>
+        </w:rPr>
+        <w:t>ld</w:t>
+      </w:r>
+      <w:proofErr w:type="spellEnd"/>
+      <w:r>
+        <w:rPr>
+          <w:rFonts w:ascii="Verdana" w:hAnsi="Verdana"/>
+          <w:color w:val="FF0000"/>
+        </w:rPr>
+        <w:t xml:space="preserve"> </w:t>
+      </w:r>
+      <w:r>
+        <w:rPr>
+          <w:rFonts w:ascii="Verdana" w:hAnsi="Verdana"/>
+          <w:color w:val="FF0000"/>
+        </w:rPr>
+        <w:tab/>
+      </w:r>
+      <w:r>
+        <w:rPr>
+          <w:rFonts w:ascii="Verdana" w:hAnsi="Verdana"/>
+          <w:color w:val="FF0000"/>
+        </w:rPr>
+        <w:tab/>
+        <w:t>a,’*’</w:t>
+      </w:r>
+    </w:p>
+    <w:p>
+      <w:pPr>
+        <w:pStyle w:val="Standard"/>
+        <w:rPr>
+          <w:rFonts w:ascii="Verdana" w:hAnsi="Verdana"/>
+          <w:color w:val="FF0000"/>
+        </w:rPr>
+      </w:pPr>
+      <w:r>
+        <w:rPr>
+          <w:rFonts w:ascii="Verdana" w:hAnsi="Verdana"/>
+          <w:color w:val="FF0000"/>
+        </w:rPr>
+        <w:tab/>
+      </w:r>
+      <w:r>
+        <w:rPr>
+          <w:rFonts w:ascii="Verdana" w:hAnsi="Verdana"/>
+          <w:color w:val="FF0000"/>
+        </w:rPr>
+        <w:tab/>
+        <w:t xml:space="preserve">call </w:t>
+      </w:r>
+      <w:r>
+        <w:rPr>
+          <w:rFonts w:ascii="Verdana" w:hAnsi="Verdana"/>
+          <w:color w:val="FF0000"/>
+        </w:rPr>
+        <w:tab/>
+      </w:r>
+      <w:r>
+        <w:rPr>
+          <w:rFonts w:ascii="Verdana" w:hAnsi="Verdana"/>
+          <w:color w:val="FF0000"/>
+        </w:rPr>
+        <w:tab/>
+      </w:r>
+      <w:proofErr w:type="spellStart"/>
+      <w:r>
+        <w:rPr>
+          <w:rFonts w:ascii="Verdana" w:hAnsi="Verdana"/>
+          <w:color w:val="FF0000"/>
+        </w:rPr>
+        <w:t>printcharacter</w:t>
+      </w:r>
+      <w:proofErr w:type="spellEnd"/>
+    </w:p>
+    <w:p>
+      <w:pPr>
+        <w:pStyle w:val="Standard"/>
+        <w:rPr>
+          <w:rFonts w:ascii="Verdana" w:hAnsi="Verdana"/>
+          <w:color w:val="FF0000"/>
+        </w:rPr>
+      </w:pPr>
+      <w:r>
+        <w:rPr>
+          <w:rFonts w:ascii="Verdana" w:hAnsi="Verdana"/>
+          <w:color w:val="FF0000"/>
+        </w:rPr>
+        <w:tab/>
+      </w:r>
+      <w:r>
+        <w:rPr>
+          <w:rFonts w:ascii="Verdana" w:hAnsi="Verdana"/>
+          <w:color w:val="FF0000"/>
+        </w:rPr>
+        <w:tab/>
+        <w:t>ret</w:t>
+      </w:r>
+    </w:p>
+    <w:p>
+      <w:pPr>
+        <w:rPr>
+          <w:rFonts w:ascii="Verdana" w:hAnsi="Verdana"/>
+          <w:color w:val="FF0000"/>
+        </w:rPr>
+      </w:pPr>
+      <w:r>
+        <w:rPr>
+          <w:rFonts w:ascii="Verdana" w:hAnsi="Verdana"/>
+          <w:color w:val="FF0000"/>
+        </w:rPr>
+        <w:br w:type="page"/>
+      </w:r>
+    </w:p>
+    <w:p>
+      <w:pPr>
+        <w:pStyle w:val="Standard"/>
+        <w:rPr>
+          <w:rFonts w:ascii="Verdana" w:hAnsi="Verdana"/>
+          <w:b/>
+          <w:u w:val="single"/>
+        </w:rPr>
+      </w:pPr>
+      <w:r>
+        <w:rPr>
+          <w:rFonts w:ascii="Verdana" w:hAnsi="Verdana"/>
+          <w:b/>
+          <w:u w:val="single"/>
+        </w:rPr>
+        <w:lastRenderedPageBreak/>
+        <w:t>Macro word</w:t>
+      </w:r>
+      <w:r>
+        <w:rPr>
+          <w:rFonts w:ascii="Verdana" w:hAnsi="Verdana"/>
+          <w:b/>
+          <w:u w:val="single"/>
+        </w:rPr>
+        <w:t>s</w:t>
+      </w:r>
+    </w:p>
+    <w:p>
+      <w:pPr>
+        <w:pStyle w:val="Standard"/>
+        <w:rPr>
+          <w:rFonts w:ascii="Verdana" w:hAnsi="Verdana"/>
+          <w:b/>
+          <w:u w:val="single"/>
+        </w:rPr>
+      </w:pPr>
+    </w:p>
+    <w:p>
+      <w:pPr>
+        <w:pStyle w:val="Standard"/>
+        <w:rPr>
+          <w:rFonts w:ascii="Verdana" w:hAnsi="Verdana"/>
+        </w:rPr>
+      </w:pPr>
+      <w:r>
+        <w:rPr>
+          <w:rFonts w:ascii="Verdana" w:hAnsi="Verdana"/>
+        </w:rPr>
+        <w:t>Macro words, like standard words, compile their own functionality. However, they do it slightly differently.</w:t>
+      </w:r>
+    </w:p>
+    <w:p>
+      <w:pPr>
+        <w:pStyle w:val="Standard"/>
+        <w:rPr>
+          <w:rFonts w:ascii="Verdana" w:hAnsi="Verdana"/>
+        </w:rPr>
+      </w:pPr>
+    </w:p>
+    <w:p>
+      <w:pPr>
+        <w:pStyle w:val="Standard"/>
+        <w:rPr>
+          <w:rFonts w:ascii="Verdana" w:hAnsi="Verdana"/>
+        </w:rPr>
+      </w:pPr>
+      <w:r>
+        <w:rPr>
+          <w:rFonts w:ascii="Verdana" w:hAnsi="Verdana"/>
+        </w:rPr>
+        <w:t xml:space="preserve">For some actions, compiling CALL </w:t>
+      </w:r>
+      <w:proofErr w:type="spellStart"/>
+      <w:r>
+        <w:rPr>
+          <w:rFonts w:ascii="Verdana" w:hAnsi="Verdana"/>
+        </w:rPr>
+        <w:t>xxxxx</w:t>
+      </w:r>
+      <w:proofErr w:type="spellEnd"/>
+      <w:r>
+        <w:rPr>
+          <w:rFonts w:ascii="Verdana" w:hAnsi="Verdana"/>
+        </w:rPr>
+        <w:t xml:space="preserve"> is either too slow, wasteful of space, or sometimes both. </w:t>
+      </w:r>
+    </w:p>
+    <w:p>
+      <w:pPr>
+        <w:pStyle w:val="Standard"/>
+        <w:rPr>
+          <w:rFonts w:ascii="Verdana" w:hAnsi="Verdana"/>
+        </w:rPr>
+      </w:pPr>
+    </w:p>
+    <w:p>
+      <w:pPr>
+        <w:pStyle w:val="Standard"/>
+        <w:rPr>
+          <w:rFonts w:ascii="Verdana" w:hAnsi="Verdana"/>
+        </w:rPr>
+      </w:pPr>
+      <w:r>
+        <w:rPr>
+          <w:rFonts w:ascii="Verdana" w:hAnsi="Verdana"/>
+        </w:rPr>
+        <w:t xml:space="preserve">For example, the ‘+’ word is simply the Z80 opcode add </w:t>
+      </w:r>
+      <w:proofErr w:type="spellStart"/>
+      <w:proofErr w:type="gramStart"/>
+      <w:r>
+        <w:rPr>
+          <w:rFonts w:ascii="Verdana" w:hAnsi="Verdana"/>
+        </w:rPr>
+        <w:t>hl,de</w:t>
+      </w:r>
+      <w:proofErr w:type="spellEnd"/>
+      <w:proofErr w:type="gramEnd"/>
+      <w:r>
+        <w:rPr>
+          <w:rFonts w:ascii="Verdana" w:hAnsi="Verdana"/>
+        </w:rPr>
+        <w:t xml:space="preserve"> which is a one byte single instruction. It is a bit wasteful to wrap this with a Call and a Ret.</w:t>
+      </w:r>
+    </w:p>
+    <w:p>
+      <w:pPr>
+        <w:pStyle w:val="Standard"/>
+        <w:rPr>
+          <w:rFonts w:ascii="Verdana" w:hAnsi="Verdana"/>
+        </w:rPr>
+      </w:pPr>
+    </w:p>
+    <w:p>
+      <w:pPr>
+        <w:pStyle w:val="Standard"/>
+        <w:rPr>
+          <w:rFonts w:ascii="Verdana" w:hAnsi="Verdana"/>
+        </w:rPr>
+      </w:pPr>
+      <w:r>
+        <w:rPr>
+          <w:rFonts w:ascii="Verdana" w:hAnsi="Verdana"/>
+        </w:rPr>
+        <w:t>So Macro words work like simple Assembler Macros. They are a block of code which is copied out.</w:t>
+      </w:r>
+    </w:p>
+    <w:p>
+      <w:pPr>
+        <w:pStyle w:val="Standard"/>
+        <w:rPr>
+          <w:rFonts w:ascii="Verdana" w:hAnsi="Verdana"/>
+        </w:rPr>
+      </w:pPr>
+    </w:p>
+    <w:p>
+      <w:pPr>
+        <w:pStyle w:val="Standard"/>
+        <w:rPr>
+          <w:rFonts w:ascii="Verdana" w:hAnsi="Verdana"/>
+        </w:rPr>
+      </w:pPr>
+      <w:r>
+        <w:rPr>
+          <w:rFonts w:ascii="Verdana" w:hAnsi="Verdana"/>
+        </w:rPr>
+        <w:t xml:space="preserve">The same idea is </w:t>
+      </w:r>
+      <w:proofErr w:type="gramStart"/>
+      <w:r>
+        <w:rPr>
+          <w:rFonts w:ascii="Verdana" w:hAnsi="Verdana"/>
+        </w:rPr>
+        <w:t>used ;</w:t>
+      </w:r>
+      <w:proofErr w:type="gramEnd"/>
+      <w:r>
+        <w:rPr>
+          <w:rFonts w:ascii="Verdana" w:hAnsi="Verdana"/>
+        </w:rPr>
+        <w:t xml:space="preserve"> the first instruction is a call to a function which does the compiling work, and it pops the return address to get the information. In this case, the first instruction is a </w:t>
+      </w:r>
+      <w:proofErr w:type="spellStart"/>
+      <w:r>
+        <w:rPr>
+          <w:rFonts w:ascii="Verdana" w:hAnsi="Verdana"/>
+        </w:rPr>
+        <w:t>ld</w:t>
+      </w:r>
+      <w:proofErr w:type="spellEnd"/>
+      <w:r>
+        <w:rPr>
+          <w:rFonts w:ascii="Verdana" w:hAnsi="Verdana"/>
+        </w:rPr>
+        <w:t xml:space="preserve"> </w:t>
+      </w:r>
+      <w:proofErr w:type="spellStart"/>
+      <w:proofErr w:type="gramStart"/>
+      <w:r>
+        <w:rPr>
+          <w:rFonts w:ascii="Verdana" w:hAnsi="Verdana"/>
+        </w:rPr>
+        <w:t>a,nn</w:t>
+      </w:r>
+      <w:proofErr w:type="spellEnd"/>
+      <w:proofErr w:type="gramEnd"/>
+      <w:r>
+        <w:rPr>
+          <w:rFonts w:ascii="Verdana" w:hAnsi="Verdana"/>
+        </w:rPr>
+        <w:t xml:space="preserve"> instruction where </w:t>
+      </w:r>
+      <w:proofErr w:type="spellStart"/>
+      <w:r>
+        <w:rPr>
+          <w:rFonts w:ascii="Verdana" w:hAnsi="Verdana"/>
+        </w:rPr>
+        <w:t>nn</w:t>
+      </w:r>
+      <w:proofErr w:type="spellEnd"/>
+      <w:r>
+        <w:rPr>
+          <w:rFonts w:ascii="Verdana" w:hAnsi="Verdana"/>
+        </w:rPr>
+        <w:t xml:space="preserve"> is the number of bytes to copy</w:t>
+      </w:r>
+      <w:r>
+        <w:rPr>
+          <w:rFonts w:ascii="Verdana" w:hAnsi="Verdana"/>
+        </w:rPr>
+        <w:t xml:space="preserve"> (in the lower 4 bits), the upper 4 should be masked off</w:t>
+      </w:r>
+      <w:r>
+        <w:rPr>
+          <w:rFonts w:ascii="Verdana" w:hAnsi="Verdana"/>
+        </w:rPr>
+        <w:t>. The macro code itself follows</w:t>
+      </w:r>
+      <w:r>
+        <w:rPr>
+          <w:rFonts w:ascii="Verdana" w:hAnsi="Verdana"/>
+        </w:rPr>
+        <w:t>.</w:t>
+      </w:r>
+    </w:p>
+    <w:p>
+      <w:pPr>
+        <w:pStyle w:val="Standard"/>
+        <w:rPr>
+          <w:rFonts w:ascii="Verdana" w:hAnsi="Verdana"/>
+        </w:rPr>
+      </w:pPr>
+    </w:p>
+    <w:p>
+      <w:pPr>
+        <w:pStyle w:val="Standard"/>
+        <w:rPr>
+          <w:rFonts w:ascii="Verdana" w:hAnsi="Verdana"/>
+        </w:rPr>
+      </w:pPr>
+      <w:r>
+        <w:rPr>
+          <w:rFonts w:ascii="Verdana" w:hAnsi="Verdana"/>
+        </w:rPr>
+        <w:t>e.g. for + we have</w:t>
+      </w:r>
+    </w:p>
+    <w:p>
+      <w:pPr>
+        <w:pStyle w:val="Standard"/>
+        <w:rPr>
+          <w:rFonts w:ascii="Verdana" w:hAnsi="Verdana"/>
+        </w:rPr>
+      </w:pPr>
+    </w:p>
+    <w:p>
+      <w:pPr>
+        <w:pStyle w:val="Standard"/>
+        <w:rPr>
+          <w:rFonts w:ascii="Verdana" w:hAnsi="Verdana"/>
+          <w:color w:val="FF0000"/>
+        </w:rPr>
+      </w:pPr>
+      <w:r>
+        <w:rPr>
+          <w:rFonts w:ascii="Verdana" w:hAnsi="Verdana"/>
+          <w:color w:val="FF0000"/>
+        </w:rPr>
+        <w:tab/>
+      </w:r>
+      <w:r>
+        <w:rPr>
+          <w:rFonts w:ascii="Verdana" w:hAnsi="Verdana"/>
+          <w:color w:val="FF0000"/>
+        </w:rPr>
+        <w:tab/>
+        <w:t>call</w:t>
+      </w:r>
+      <w:r>
+        <w:rPr>
+          <w:rFonts w:ascii="Verdana" w:hAnsi="Verdana"/>
+          <w:color w:val="FF0000"/>
+        </w:rPr>
+        <w:tab/>
+      </w:r>
+      <w:r>
+        <w:rPr>
+          <w:rFonts w:ascii="Verdana" w:hAnsi="Verdana"/>
+          <w:color w:val="FF0000"/>
+        </w:rPr>
+        <w:tab/>
+        <w:t>&lt;</w:t>
+      </w:r>
+      <w:proofErr w:type="spellStart"/>
+      <w:r>
+        <w:rPr>
+          <w:rFonts w:ascii="Verdana" w:hAnsi="Verdana"/>
+          <w:color w:val="FF0000"/>
+        </w:rPr>
+        <w:t>compilec</w:t>
+      </w:r>
+      <w:r>
+        <w:rPr>
+          <w:rFonts w:ascii="Verdana" w:hAnsi="Verdana"/>
+          <w:color w:val="FF0000"/>
+        </w:rPr>
+        <w:t>opyfollowing</w:t>
+      </w:r>
+      <w:proofErr w:type="spellEnd"/>
+      <w:r>
+        <w:rPr>
+          <w:rFonts w:ascii="Verdana" w:hAnsi="Verdana"/>
+          <w:color w:val="FF0000"/>
+        </w:rPr>
+        <w:t xml:space="preserve"> code</w:t>
+      </w:r>
+      <w:r>
+        <w:rPr>
+          <w:rFonts w:ascii="Verdana" w:hAnsi="Verdana"/>
+          <w:color w:val="FF0000"/>
+        </w:rPr>
+        <w:t>&gt;</w:t>
+      </w:r>
+    </w:p>
+    <w:p>
+      <w:pPr>
+        <w:pStyle w:val="Standard"/>
+        <w:rPr>
+          <w:rFonts w:ascii="Verdana" w:hAnsi="Verdana"/>
+          <w:color w:val="FF0000"/>
+        </w:rPr>
+      </w:pPr>
+      <w:r>
+        <w:rPr>
+          <w:rFonts w:ascii="Verdana" w:hAnsi="Verdana"/>
+          <w:color w:val="FF0000"/>
+        </w:rPr>
+        <w:tab/>
+      </w:r>
+      <w:r>
+        <w:rPr>
+          <w:rFonts w:ascii="Verdana" w:hAnsi="Verdana"/>
+          <w:color w:val="FF0000"/>
+        </w:rPr>
+        <w:tab/>
+      </w:r>
+      <w:proofErr w:type="spellStart"/>
+      <w:r>
+        <w:rPr>
+          <w:rFonts w:ascii="Verdana" w:hAnsi="Verdana"/>
+          <w:color w:val="FF0000"/>
+        </w:rPr>
+        <w:t>ld</w:t>
+      </w:r>
+      <w:proofErr w:type="spellEnd"/>
+      <w:r>
+        <w:rPr>
+          <w:rFonts w:ascii="Verdana" w:hAnsi="Verdana"/>
+          <w:color w:val="FF0000"/>
+        </w:rPr>
+        <w:t xml:space="preserve"> </w:t>
+      </w:r>
+      <w:r>
+        <w:rPr>
+          <w:rFonts w:ascii="Verdana" w:hAnsi="Verdana"/>
+          <w:color w:val="FF0000"/>
+        </w:rPr>
+        <w:tab/>
+      </w:r>
+      <w:r>
+        <w:rPr>
+          <w:rFonts w:ascii="Verdana" w:hAnsi="Verdana"/>
+          <w:color w:val="FF0000"/>
+        </w:rPr>
+        <w:tab/>
+        <w:t>a,</w:t>
+      </w:r>
+      <w:r>
+        <w:rPr>
+          <w:rFonts w:ascii="Verdana" w:hAnsi="Verdana"/>
+          <w:color w:val="FF0000"/>
+        </w:rPr>
+        <w:t>1</w:t>
+      </w:r>
+    </w:p>
+    <w:p>
+      <w:pPr>
+        <w:pStyle w:val="Standard"/>
+        <w:rPr>
+          <w:rFonts w:ascii="Verdana" w:hAnsi="Verdana"/>
+          <w:color w:val="00B050"/>
+        </w:rPr>
+      </w:pPr>
+      <w:r>
+        <w:rPr>
+          <w:rFonts w:ascii="Verdana" w:hAnsi="Verdana"/>
+          <w:color w:val="00B050"/>
+        </w:rPr>
+        <w:tab/>
+      </w:r>
+      <w:r>
+        <w:rPr>
+          <w:rFonts w:ascii="Verdana" w:hAnsi="Verdana"/>
+          <w:color w:val="00B050"/>
+        </w:rPr>
+        <w:tab/>
+        <w:t xml:space="preserve">add </w:t>
+      </w:r>
+      <w:r>
+        <w:rPr>
+          <w:rFonts w:ascii="Verdana" w:hAnsi="Verdana"/>
+          <w:color w:val="00B050"/>
+        </w:rPr>
+        <w:tab/>
+      </w:r>
+      <w:r>
+        <w:rPr>
+          <w:rFonts w:ascii="Verdana" w:hAnsi="Verdana"/>
+          <w:color w:val="00B050"/>
+        </w:rPr>
+        <w:tab/>
+      </w:r>
+      <w:proofErr w:type="spellStart"/>
+      <w:proofErr w:type="gramStart"/>
+      <w:r>
+        <w:rPr>
+          <w:rFonts w:ascii="Verdana" w:hAnsi="Verdana"/>
+          <w:color w:val="00B050"/>
+        </w:rPr>
+        <w:t>hl,de</w:t>
+      </w:r>
+      <w:proofErr w:type="spellEnd"/>
+      <w:proofErr w:type="gramEnd"/>
+      <w:r>
+        <w:rPr>
+          <w:rFonts w:ascii="Verdana" w:hAnsi="Verdana"/>
+          <w:color w:val="00B050"/>
+        </w:rPr>
+        <w:t xml:space="preserve"> </w:t>
+      </w:r>
+    </w:p>
+    <w:p>
+      <w:pPr>
+        <w:pStyle w:val="Standard"/>
+        <w:rPr>
+          <w:rFonts w:ascii="Verdana" w:hAnsi="Verdana"/>
+        </w:rPr>
+      </w:pPr>
+    </w:p>
+    <w:p>
+      <w:pPr>
+        <w:pStyle w:val="Standard"/>
+        <w:rPr>
+          <w:rFonts w:ascii="Verdana" w:hAnsi="Verdana"/>
+        </w:rPr>
+      </w:pPr>
+      <w:r>
+        <w:rPr>
+          <w:rFonts w:ascii="Verdana" w:hAnsi="Verdana"/>
+        </w:rPr>
+        <w:t xml:space="preserve">The add </w:t>
+      </w:r>
+      <w:proofErr w:type="spellStart"/>
+      <w:proofErr w:type="gramStart"/>
+      <w:r>
+        <w:rPr>
+          <w:rFonts w:ascii="Verdana" w:hAnsi="Verdana"/>
+        </w:rPr>
+        <w:t>hl,de</w:t>
+      </w:r>
+      <w:proofErr w:type="spellEnd"/>
+      <w:proofErr w:type="gramEnd"/>
+      <w:r>
+        <w:rPr>
+          <w:rFonts w:ascii="Verdana" w:hAnsi="Verdana"/>
+        </w:rPr>
+        <w:t xml:space="preserve"> is the only thing that actually belongs to the macro. </w:t>
+      </w:r>
+    </w:p>
+    <w:p>
+      <w:pPr>
+        <w:pStyle w:val="Standard"/>
+        <w:rPr>
+          <w:rFonts w:ascii="Verdana" w:hAnsi="Verdana"/>
+        </w:rPr>
+      </w:pPr>
+    </w:p>
+    <w:p>
+      <w:pPr>
+        <w:rPr>
+          <w:rFonts w:ascii="Verdana" w:hAnsi="Verdana"/>
+          <w:b/>
+          <w:u w:val="single"/>
+        </w:rPr>
+      </w:pPr>
+      <w:r>
+        <w:rPr>
+          <w:rFonts w:ascii="Verdana" w:hAnsi="Verdana"/>
+          <w:b/>
+          <w:u w:val="single"/>
+        </w:rPr>
+        <w:br w:type="page"/>
+      </w:r>
+    </w:p>
+    <w:p>
+      <w:pPr>
+        <w:pStyle w:val="Standard"/>
+        <w:rPr>
+          <w:rFonts w:ascii="Verdana" w:hAnsi="Verdana"/>
+          <w:b/>
+          <w:u w:val="single"/>
+        </w:rPr>
+      </w:pPr>
+      <w:r>
+        <w:rPr>
+          <w:rFonts w:ascii="Verdana" w:hAnsi="Verdana"/>
+          <w:b/>
+          <w:u w:val="single"/>
+        </w:rPr>
+        <w:lastRenderedPageBreak/>
+        <w:t>Immediate Words</w:t>
+      </w:r>
+    </w:p>
+    <w:p>
+      <w:pPr>
+        <w:pStyle w:val="Standard"/>
+        <w:rPr>
+          <w:rFonts w:ascii="Verdana" w:hAnsi="Verdana"/>
+          <w:b/>
+          <w:u w:val="single"/>
+        </w:rPr>
+      </w:pPr>
+    </w:p>
+    <w:p>
+      <w:pPr>
+        <w:pStyle w:val="Standard"/>
+        <w:rPr>
+          <w:rFonts w:ascii="Verdana" w:hAnsi="Verdana"/>
+        </w:rPr>
+      </w:pPr>
+      <w:r>
+        <w:rPr>
+          <w:rFonts w:ascii="Verdana" w:hAnsi="Verdana"/>
+        </w:rPr>
+        <w:t xml:space="preserve">Immediate words just behave exactly as normal Z80 code, without the call prefix. They are used for things like </w:t>
+      </w:r>
+      <w:proofErr w:type="spellStart"/>
+      <w:proofErr w:type="gramStart"/>
+      <w:r>
+        <w:rPr>
+          <w:rFonts w:ascii="Verdana" w:hAnsi="Verdana"/>
+        </w:rPr>
+        <w:t>if..</w:t>
+      </w:r>
+      <w:proofErr w:type="gramEnd"/>
+      <w:r>
+        <w:rPr>
+          <w:rFonts w:ascii="Verdana" w:hAnsi="Verdana"/>
+        </w:rPr>
+        <w:t>then</w:t>
+      </w:r>
+      <w:proofErr w:type="spellEnd"/>
+      <w:r>
+        <w:rPr>
+          <w:rFonts w:ascii="Verdana" w:hAnsi="Verdana"/>
+        </w:rPr>
+        <w:t xml:space="preserve"> and other code generating words.</w:t>
+      </w:r>
+    </w:p>
+    <w:p>
+      <w:pPr>
+        <w:pStyle w:val="Standard"/>
+        <w:rPr>
+          <w:rFonts w:ascii="Verdana" w:hAnsi="Verdana"/>
+        </w:rPr>
+      </w:pPr>
+    </w:p>
+    <w:p>
+      <w:pPr>
+        <w:pStyle w:val="Standard"/>
+        <w:rPr>
+          <w:rFonts w:ascii="Verdana" w:hAnsi="Verdana"/>
+        </w:rPr>
+      </w:pPr>
+      <w:r>
+        <w:rPr>
+          <w:rFonts w:ascii="Verdana" w:hAnsi="Verdana"/>
+        </w:rPr>
+        <w:t>To differentiate the</w:t>
+      </w:r>
+      <w:r>
+        <w:rPr>
+          <w:rFonts w:ascii="Verdana" w:hAnsi="Verdana"/>
+        </w:rPr>
+        <w:t>ir creation</w:t>
+      </w:r>
+      <w:r>
+        <w:rPr>
+          <w:rFonts w:ascii="Verdana" w:hAnsi="Verdana"/>
+        </w:rPr>
+        <w:t>, there are two “colon definitions</w:t>
+      </w:r>
+      <w:proofErr w:type="gramStart"/>
+      <w:r>
+        <w:rPr>
+          <w:rFonts w:ascii="Verdana" w:hAnsi="Verdana"/>
+        </w:rPr>
+        <w:t>” :</w:t>
+      </w:r>
+      <w:proofErr w:type="gramEnd"/>
+      <w:r>
+        <w:rPr>
+          <w:rFonts w:ascii="Verdana" w:hAnsi="Verdana"/>
+        </w:rPr>
+        <w:t xml:space="preserve"> (which creates a standard word) and </w:t>
+      </w:r>
+      <w:r>
+        <w:rPr>
+          <w:rFonts w:ascii="Verdana" w:hAnsi="Verdana"/>
+        </w:rPr>
+        <w:t xml:space="preserve"> :: (which creates an immediate word). The difference is </w:t>
+      </w:r>
+      <w:proofErr w:type="gramStart"/>
+      <w:r>
+        <w:rPr>
+          <w:rFonts w:ascii="Verdana" w:hAnsi="Verdana"/>
+        </w:rPr>
+        <w:t>that :</w:t>
+      </w:r>
+      <w:proofErr w:type="gramEnd"/>
+      <w:r>
+        <w:rPr>
+          <w:rFonts w:ascii="Verdana" w:hAnsi="Verdana"/>
+        </w:rPr>
+        <w:t xml:space="preserve"> puts in the initial call to the compile-call-to-yourself routine.</w:t>
+      </w:r>
+    </w:p>
+    <w:p>
+      <w:pPr>
+        <w:pStyle w:val="Standard"/>
+        <w:rPr>
+          <w:rFonts w:ascii="Verdana" w:hAnsi="Verdana"/>
+        </w:rPr>
+      </w:pPr>
+    </w:p>
+    <w:p>
+      <w:pPr>
+        <w:pStyle w:val="Standard"/>
+        <w:rPr>
+          <w:rFonts w:ascii="Verdana" w:hAnsi="Verdana"/>
+          <w:b/>
+          <w:u w:val="single"/>
+        </w:rPr>
+      </w:pPr>
+      <w:r>
+        <w:rPr>
+          <w:rFonts w:ascii="Verdana" w:hAnsi="Verdana"/>
+          <w:b/>
+          <w:u w:val="single"/>
+        </w:rPr>
+        <w:t>Variables</w:t>
+      </w:r>
+    </w:p>
+    <w:p>
+      <w:pPr>
+        <w:pStyle w:val="Standard"/>
+        <w:rPr>
+          <w:rFonts w:ascii="Verdana" w:hAnsi="Verdana"/>
+        </w:rPr>
+      </w:pPr>
+    </w:p>
+    <w:p>
+      <w:pPr>
+        <w:pStyle w:val="Standard"/>
+        <w:rPr>
+          <w:rFonts w:ascii="Verdana" w:hAnsi="Verdana"/>
+        </w:rPr>
+      </w:pPr>
+      <w:r>
+        <w:rPr>
+          <w:rFonts w:ascii="Verdana" w:hAnsi="Verdana"/>
+        </w:rPr>
+        <w:t>Variables are defined using variable &lt;x&gt; and they have a slightly different prefix again. They generate the following</w:t>
+      </w:r>
+    </w:p>
+    <w:p>
+      <w:pPr>
+        <w:pStyle w:val="Standard"/>
+        <w:rPr>
+          <w:rFonts w:ascii="Verdana" w:hAnsi="Verdana"/>
+        </w:rPr>
+      </w:pPr>
+    </w:p>
+    <w:p>
+      <w:pPr>
+        <w:pStyle w:val="Standard"/>
+        <w:rPr>
+          <w:rFonts w:ascii="Verdana" w:hAnsi="Verdana"/>
+          <w:color w:val="FF0000"/>
+        </w:rPr>
+      </w:pPr>
+      <w:r>
+        <w:rPr>
+          <w:rFonts w:ascii="Verdana" w:hAnsi="Verdana"/>
+          <w:color w:val="FF0000"/>
+        </w:rPr>
+        <w:tab/>
+      </w:r>
+      <w:r>
+        <w:rPr>
+          <w:rFonts w:ascii="Verdana" w:hAnsi="Verdana"/>
+          <w:color w:val="FF0000"/>
+        </w:rPr>
+        <w:tab/>
+        <w:t>call</w:t>
+      </w:r>
+      <w:r>
+        <w:rPr>
+          <w:rFonts w:ascii="Verdana" w:hAnsi="Verdana"/>
+          <w:color w:val="FF0000"/>
+        </w:rPr>
+        <w:tab/>
+      </w:r>
+      <w:r>
+        <w:rPr>
+          <w:rFonts w:ascii="Verdana" w:hAnsi="Verdana"/>
+          <w:color w:val="FF0000"/>
+        </w:rPr>
+        <w:tab/>
+        <w:t>&lt;</w:t>
+      </w:r>
+      <w:r>
+        <w:rPr>
+          <w:rFonts w:ascii="Verdana" w:hAnsi="Verdana"/>
+          <w:color w:val="FF0000"/>
+        </w:rPr>
+        <w:t>compilemyreturnaddress+1&gt;</w:t>
+      </w:r>
+    </w:p>
+    <w:p>
+      <w:pPr>
+        <w:pStyle w:val="Standard"/>
+        <w:ind w:left="709" w:firstLine="709"/>
+        <w:rPr>
+          <w:rFonts w:ascii="Verdana" w:hAnsi="Verdana"/>
+          <w:color w:val="FF0000"/>
+        </w:rPr>
+      </w:pPr>
+      <w:proofErr w:type="spellStart"/>
+      <w:r>
+        <w:rPr>
+          <w:rFonts w:ascii="Verdana" w:hAnsi="Verdana"/>
+          <w:color w:val="FF0000"/>
+        </w:rPr>
+        <w:t>dw</w:t>
+      </w:r>
+      <w:proofErr w:type="spellEnd"/>
+      <w:r>
+        <w:rPr>
+          <w:rFonts w:ascii="Verdana" w:hAnsi="Verdana"/>
+          <w:color w:val="FF0000"/>
+        </w:rPr>
+        <w:tab/>
+      </w:r>
+      <w:r>
+        <w:rPr>
+          <w:rFonts w:ascii="Verdana" w:hAnsi="Verdana"/>
+          <w:color w:val="FF0000"/>
+        </w:rPr>
+        <w:tab/>
+        <w:t>0</w:t>
+      </w:r>
+    </w:p>
+    <w:p>
+      <w:pPr>
+        <w:pStyle w:val="Standard"/>
+        <w:rPr>
+          <w:rFonts w:ascii="Verdana" w:hAnsi="Verdana"/>
+        </w:rPr>
+      </w:pPr>
+    </w:p>
+    <w:p>
+      <w:pPr>
+        <w:pStyle w:val="Standard"/>
+        <w:rPr>
+          <w:rFonts w:ascii="Verdana" w:hAnsi="Verdana"/>
+        </w:rPr>
+      </w:pPr>
+      <w:r>
+        <w:rPr>
+          <w:rFonts w:ascii="Verdana" w:hAnsi="Verdana"/>
+        </w:rPr>
+        <w:t>The</w:t>
+      </w:r>
+      <w:r>
+        <w:rPr>
+          <w:rFonts w:ascii="Verdana" w:hAnsi="Verdana"/>
+        </w:rPr>
+        <w:t xml:space="preserve"> variable on its own pushes its own address onto A-&gt;B</w:t>
+      </w:r>
+      <w:r>
+        <w:rPr>
+          <w:rFonts w:ascii="Verdana" w:hAnsi="Verdana"/>
+        </w:rPr>
+        <w:t xml:space="preserve"> as for a </w:t>
+      </w:r>
+      <w:proofErr w:type="gramStart"/>
+      <w:r>
+        <w:rPr>
+          <w:rFonts w:ascii="Verdana" w:hAnsi="Verdana"/>
+        </w:rPr>
+        <w:t>constant ;</w:t>
+      </w:r>
+      <w:proofErr w:type="gramEnd"/>
+      <w:r>
+        <w:rPr>
+          <w:rFonts w:ascii="Verdana" w:hAnsi="Verdana"/>
+        </w:rPr>
+        <w:t xml:space="preserve"> the routine called does this.</w:t>
+      </w:r>
+    </w:p>
+    <w:p>
+      <w:pPr>
+        <w:pStyle w:val="Standard"/>
         <w:rPr>
           <w:rFonts w:ascii="Verdana" w:hAnsi="Verdana"/>
           <w:b/>
@@ -278,16 +1499,17 @@
           <w:u w:val="single"/>
         </w:rPr>
       </w:pPr>
-      <w:r>
+    </w:p>
+    <w:p>
+      <w:pPr>
+        <w:pStyle w:val="Standard"/>
         <w:rPr>
           <w:rFonts w:ascii="Verdana" w:hAnsi="Verdana"/>
           <w:b/>
           <w:bCs/>
           <w:u w:val="single"/>
         </w:rPr>
-        <w:lastRenderedPageBreak/>
-        <w:t>S</w:t>
-      </w:r>
+      </w:pPr>
       <w:r>
         <w:rPr>
           <w:rFonts w:ascii="Verdana" w:hAnsi="Verdana"/>
@@ -295,497 +1517,6 @@
           <w:bCs/>
           <w:u w:val="single"/>
         </w:rPr>
-        <w:t>tandard Words (type 0)</w:t>
-      </w:r>
-    </w:p>
-    <w:p>
-      <w:pPr>
-        <w:pStyle w:val="Standard"/>
-        <w:rPr>
-          <w:rFonts w:ascii="Verdana" w:hAnsi="Verdana"/>
-          <w:b/>
-          <w:bCs/>
-          <w:u w:val="single"/>
-        </w:rPr>
-      </w:pPr>
-    </w:p>
-    <w:p>
-      <w:pPr>
-        <w:pStyle w:val="Standard"/>
-        <w:rPr>
-          <w:rFonts w:ascii="Verdana" w:hAnsi="Verdana"/>
-        </w:rPr>
-      </w:pPr>
-      <w:r>
-        <w:rPr>
-          <w:rFonts w:ascii="Verdana" w:hAnsi="Verdana"/>
-        </w:rPr>
-        <w:t xml:space="preserve">Standard words are normal Z80 code. To execute a word, you call it. To compile a word, you compile a call to </w:t>
-      </w:r>
-      <w:proofErr w:type="gramStart"/>
-      <w:r>
-        <w:rPr>
-          <w:rFonts w:ascii="Verdana" w:hAnsi="Verdana"/>
-        </w:rPr>
-        <w:t>it ;</w:t>
-      </w:r>
-      <w:proofErr w:type="gramEnd"/>
-      <w:r>
-        <w:rPr>
-          <w:rFonts w:ascii="Verdana" w:hAnsi="Verdana"/>
-        </w:rPr>
-        <w:t xml:space="preserve"> this is either a CD xx </w:t>
-      </w:r>
-      <w:proofErr w:type="spellStart"/>
-      <w:r>
-        <w:rPr>
-          <w:rFonts w:ascii="Verdana" w:hAnsi="Verdana"/>
-        </w:rPr>
-        <w:t>xx</w:t>
-      </w:r>
-      <w:proofErr w:type="spellEnd"/>
-      <w:r>
-        <w:rPr>
-          <w:rFonts w:ascii="Verdana" w:hAnsi="Verdana"/>
-        </w:rPr>
-        <w:t xml:space="preserve"> Z80 call, or a call that involves a page switch.</w:t>
-      </w:r>
-    </w:p>
-    <w:p>
-      <w:pPr>
-        <w:pStyle w:val="Standard"/>
-        <w:rPr>
-          <w:rFonts w:ascii="Verdana" w:hAnsi="Verdana"/>
-        </w:rPr>
-      </w:pPr>
-    </w:p>
-    <w:p>
-      <w:pPr>
-        <w:pStyle w:val="Standard"/>
-        <w:rPr>
-          <w:rFonts w:ascii="Verdana" w:hAnsi="Verdana"/>
-          <w:b/>
-          <w:bCs/>
-          <w:u w:val="single"/>
-        </w:rPr>
-      </w:pPr>
-      <w:r>
-        <w:rPr>
-          <w:rFonts w:ascii="Verdana" w:hAnsi="Verdana"/>
-          <w:b/>
-          <w:bCs/>
-          <w:u w:val="single"/>
-        </w:rPr>
-        <w:t>Immediate words (type 15)</w:t>
-      </w:r>
-    </w:p>
-    <w:p>
-      <w:pPr>
-        <w:pStyle w:val="Standard"/>
-        <w:rPr>
-          <w:rFonts w:ascii="Verdana" w:hAnsi="Verdana"/>
-          <w:b/>
-          <w:bCs/>
-          <w:u w:val="single"/>
-        </w:rPr>
-      </w:pPr>
-    </w:p>
-    <w:p>
-      <w:pPr>
-        <w:pStyle w:val="Standard"/>
-        <w:rPr>
-          <w:rFonts w:ascii="Verdana" w:hAnsi="Verdana"/>
-        </w:rPr>
-      </w:pPr>
-      <w:r>
-        <w:rPr>
-          <w:rFonts w:ascii="Verdana" w:hAnsi="Verdana"/>
-        </w:rPr>
-        <w:t xml:space="preserve">Immediate words are like FORTH, they execute whether they are compiled or interpreted. They are used for words that are run on the fly, such as “if” “begin” “private” and “variable”. </w:t>
-      </w:r>
-    </w:p>
-    <w:p>
-      <w:pPr>
-        <w:pStyle w:val="Standard"/>
-        <w:rPr>
-          <w:rFonts w:ascii="Verdana" w:hAnsi="Verdana"/>
-        </w:rPr>
-      </w:pPr>
-    </w:p>
-    <w:p>
-      <w:pPr>
-        <w:pStyle w:val="Standard"/>
-        <w:rPr>
-          <w:rFonts w:ascii="Verdana" w:hAnsi="Verdana"/>
-          <w:b/>
-          <w:bCs/>
-          <w:u w:val="single"/>
-        </w:rPr>
-      </w:pPr>
-      <w:r>
-        <w:rPr>
-          <w:rFonts w:ascii="Verdana" w:hAnsi="Verdana"/>
-          <w:b/>
-          <w:bCs/>
-          <w:u w:val="single"/>
-        </w:rPr>
-        <w:t>Variable words (type 14)</w:t>
-      </w:r>
-    </w:p>
-    <w:p>
-      <w:pPr>
-        <w:pStyle w:val="Standard"/>
-        <w:rPr>
-          <w:rFonts w:ascii="Verdana" w:hAnsi="Verdana"/>
-          <w:b/>
-          <w:bCs/>
-          <w:u w:val="single"/>
-        </w:rPr>
-      </w:pPr>
-    </w:p>
-    <w:p>
-      <w:pPr>
-        <w:pStyle w:val="Standard"/>
-        <w:rPr>
-          <w:rFonts w:ascii="Verdana" w:hAnsi="Verdana"/>
-        </w:rPr>
-      </w:pPr>
-      <w:r>
-        <w:rPr>
-          <w:rFonts w:ascii="Verdana" w:hAnsi="Verdana"/>
-        </w:rPr>
-        <w:t>Variable words convert the address to a constant (see constants), so the effect of the code is to put the current address into A (and do A</w:t>
-      </w:r>
-      <w:r>
-        <w:rPr>
-          <w:rFonts w:ascii="Arial" w:hAnsi="Arial" w:cs="Arial"/>
-        </w:rPr>
-        <w:t>→</w:t>
-      </w:r>
-      <w:r>
-        <w:rPr>
-          <w:rFonts w:ascii="Verdana" w:hAnsi="Verdana"/>
-        </w:rPr>
-        <w:t>B first). Variables are private by default as they can only be accessed by routines in their own page of memory. This requires a style of code where variables are local to their module and accessor/mutator functions are used to access them from elsewhere.</w:t>
-      </w:r>
-    </w:p>
-    <w:p>
-      <w:pPr>
-        <w:pStyle w:val="Standard"/>
-        <w:rPr>
-          <w:rFonts w:ascii="Verdana" w:hAnsi="Verdana"/>
-        </w:rPr>
-      </w:pPr>
-    </w:p>
-    <w:p>
-      <w:pPr>
-        <w:pStyle w:val="Standard"/>
-        <w:rPr>
-          <w:rFonts w:ascii="Verdana" w:hAnsi="Verdana"/>
-          <w:b/>
-          <w:bCs/>
-          <w:u w:val="single"/>
-        </w:rPr>
-      </w:pPr>
-      <w:r>
-        <w:rPr>
-          <w:rFonts w:ascii="Verdana" w:hAnsi="Verdana"/>
-          <w:b/>
-          <w:bCs/>
-          <w:u w:val="single"/>
-        </w:rPr>
-        <w:t>Code Copying words (type 1-10)</w:t>
-      </w:r>
-    </w:p>
-    <w:p>
-      <w:pPr>
-        <w:pStyle w:val="Standard"/>
-        <w:rPr>
-          <w:rFonts w:ascii="Verdana" w:hAnsi="Verdana"/>
-          <w:b/>
-          <w:bCs/>
-          <w:u w:val="single"/>
-        </w:rPr>
-      </w:pPr>
-    </w:p>
-    <w:p>
-      <w:pPr>
-        <w:pStyle w:val="Standard"/>
-        <w:rPr>
-          <w:rFonts w:ascii="Verdana" w:hAnsi="Verdana"/>
-        </w:rPr>
-      </w:pPr>
-      <w:r>
-        <w:rPr>
-          <w:rFonts w:ascii="Verdana" w:hAnsi="Verdana"/>
-        </w:rPr>
-        <w:t>Code copying words are an optimisation. For speed reasons, and sometimes for space reasons, and sometimes for both, code can be ‘</w:t>
-      </w:r>
-      <w:proofErr w:type="spellStart"/>
-      <w:r>
-        <w:rPr>
-          <w:rFonts w:ascii="Verdana" w:hAnsi="Verdana"/>
-        </w:rPr>
-        <w:t>inlined</w:t>
-      </w:r>
-      <w:proofErr w:type="spellEnd"/>
-      <w:r>
-        <w:rPr>
-          <w:rFonts w:ascii="Verdana" w:hAnsi="Verdana"/>
-        </w:rPr>
-        <w:t xml:space="preserve">’. A code copying word consists of </w:t>
-      </w:r>
-      <w:proofErr w:type="gramStart"/>
-      <w:r>
-        <w:rPr>
-          <w:rFonts w:ascii="Verdana" w:hAnsi="Verdana"/>
-        </w:rPr>
-        <w:t>a number of</w:t>
-      </w:r>
-      <w:proofErr w:type="gramEnd"/>
-      <w:r>
-        <w:rPr>
-          <w:rFonts w:ascii="Verdana" w:hAnsi="Verdana"/>
-        </w:rPr>
-        <w:t xml:space="preserve"> bytes, which is the same length as the type number followed by a ret. The </w:t>
-      </w:r>
-      <w:proofErr w:type="spellStart"/>
-      <w:r>
-        <w:rPr>
-          <w:rFonts w:ascii="Verdana" w:hAnsi="Verdana"/>
-        </w:rPr>
-        <w:t>ret</w:t>
-      </w:r>
-      <w:proofErr w:type="spellEnd"/>
-      <w:r>
-        <w:rPr>
-          <w:rFonts w:ascii="Verdana" w:hAnsi="Verdana"/>
-        </w:rPr>
-        <w:t xml:space="preserve"> is so the code copying word can </w:t>
-      </w:r>
-      <w:proofErr w:type="gramStart"/>
-      <w:r>
-        <w:rPr>
-          <w:rFonts w:ascii="Verdana" w:hAnsi="Verdana"/>
-        </w:rPr>
-        <w:t>actually just</w:t>
-      </w:r>
-      <w:proofErr w:type="gramEnd"/>
-      <w:r>
-        <w:rPr>
-          <w:rFonts w:ascii="Verdana" w:hAnsi="Verdana"/>
-        </w:rPr>
-        <w:t xml:space="preserve"> be normally executed as for standard words, (subject to the protected flag)</w:t>
-      </w:r>
-    </w:p>
-    <w:p>
-      <w:pPr>
-        <w:pStyle w:val="Standard"/>
-        <w:rPr>
-          <w:rFonts w:ascii="Verdana" w:hAnsi="Verdana"/>
-        </w:rPr>
-      </w:pPr>
-    </w:p>
-    <w:p>
-      <w:pPr>
-        <w:pStyle w:val="Standard"/>
-        <w:rPr>
-          <w:rFonts w:ascii="Verdana" w:hAnsi="Verdana"/>
-        </w:rPr>
-      </w:pPr>
-      <w:r>
-        <w:rPr>
-          <w:rFonts w:ascii="Verdana" w:hAnsi="Verdana"/>
-        </w:rPr>
-        <w:t>e.g. + would be type 1 and would look like this</w:t>
-      </w:r>
-    </w:p>
-    <w:p>
-      <w:pPr>
-        <w:pStyle w:val="Standard"/>
-        <w:rPr>
-          <w:rFonts w:ascii="Verdana" w:hAnsi="Verdana"/>
-        </w:rPr>
-      </w:pPr>
-    </w:p>
-    <w:p>
-      <w:pPr>
-        <w:pStyle w:val="Standard"/>
-        <w:rPr>
-          <w:rFonts w:ascii="Verdana" w:hAnsi="Verdana"/>
-        </w:rPr>
-      </w:pPr>
-      <w:r>
-        <w:rPr>
-          <w:rFonts w:ascii="Verdana" w:hAnsi="Verdana"/>
-        </w:rPr>
-        <w:tab/>
-        <w:t xml:space="preserve">add </w:t>
-      </w:r>
-      <w:r>
-        <w:rPr>
-          <w:rFonts w:ascii="Verdana" w:hAnsi="Verdana"/>
-        </w:rPr>
-        <w:tab/>
-      </w:r>
-      <w:r>
-        <w:rPr>
-          <w:rFonts w:ascii="Verdana" w:hAnsi="Verdana"/>
-        </w:rPr>
-        <w:tab/>
-      </w:r>
-      <w:proofErr w:type="spellStart"/>
-      <w:proofErr w:type="gramStart"/>
-      <w:r>
-        <w:rPr>
-          <w:rFonts w:ascii="Verdana" w:hAnsi="Verdana"/>
-        </w:rPr>
-        <w:t>hl,de</w:t>
-      </w:r>
-      <w:proofErr w:type="spellEnd"/>
-      <w:proofErr w:type="gramEnd"/>
-      <w:r>
-        <w:rPr>
-          <w:rFonts w:ascii="Verdana" w:hAnsi="Verdana"/>
-        </w:rPr>
-        <w:t xml:space="preserve"> </w:t>
-      </w:r>
-      <w:r>
-        <w:rPr>
-          <w:rFonts w:ascii="Verdana" w:hAnsi="Verdana"/>
-        </w:rPr>
-        <w:tab/>
-        <w:t>; this one byte is the actual code.</w:t>
-      </w:r>
-    </w:p>
-    <w:p>
-      <w:pPr>
-        <w:pStyle w:val="Standard"/>
-        <w:rPr>
-          <w:rFonts w:ascii="Verdana" w:hAnsi="Verdana"/>
-        </w:rPr>
-      </w:pPr>
-      <w:r>
-        <w:rPr>
-          <w:rFonts w:ascii="Verdana" w:hAnsi="Verdana"/>
-        </w:rPr>
-        <w:tab/>
-      </w:r>
-      <w:proofErr w:type="gramStart"/>
-      <w:r>
-        <w:rPr>
-          <w:rFonts w:ascii="Verdana" w:hAnsi="Verdana"/>
-        </w:rPr>
-        <w:t xml:space="preserve">ret  </w:t>
-      </w:r>
-      <w:r>
-        <w:rPr>
-          <w:rFonts w:ascii="Verdana" w:hAnsi="Verdana"/>
-        </w:rPr>
-        <w:tab/>
-      </w:r>
-      <w:proofErr w:type="gramEnd"/>
-      <w:r>
-        <w:rPr>
-          <w:rFonts w:ascii="Verdana" w:hAnsi="Verdana"/>
-        </w:rPr>
-        <w:tab/>
-      </w:r>
-      <w:r>
-        <w:rPr>
-          <w:rFonts w:ascii="Verdana" w:hAnsi="Verdana"/>
-        </w:rPr>
-        <w:tab/>
-      </w:r>
-      <w:r>
-        <w:rPr>
-          <w:rFonts w:ascii="Verdana" w:hAnsi="Verdana"/>
-        </w:rPr>
-        <w:tab/>
-        <w:t>; this ret is present so it can be executed</w:t>
-      </w:r>
-    </w:p>
-    <w:p>
-      <w:pPr>
-        <w:pStyle w:val="Standard"/>
-        <w:rPr>
-          <w:rFonts w:ascii="Verdana" w:hAnsi="Verdana"/>
-        </w:rPr>
-      </w:pPr>
-    </w:p>
-    <w:p>
-      <w:pPr>
-        <w:pStyle w:val="Standard"/>
-        <w:rPr>
-          <w:rFonts w:ascii="Verdana" w:hAnsi="Verdana"/>
-        </w:rPr>
-      </w:pPr>
-      <w:r>
-        <w:rPr>
-          <w:rFonts w:ascii="Verdana" w:hAnsi="Verdana"/>
-        </w:rPr>
-        <w:t xml:space="preserve">The user cannot create these (or to be precise, isn’t allowed to). They can </w:t>
-      </w:r>
-      <w:proofErr w:type="gramStart"/>
-      <w:r>
-        <w:rPr>
-          <w:rFonts w:ascii="Verdana" w:hAnsi="Verdana"/>
-        </w:rPr>
-        <w:t>assumed</w:t>
-      </w:r>
-      <w:proofErr w:type="gramEnd"/>
-      <w:r>
-        <w:rPr>
-          <w:rFonts w:ascii="Verdana" w:hAnsi="Verdana"/>
-        </w:rPr>
-        <w:t xml:space="preserve"> to be in unpaged memory, so do not have to be read using far memory access.</w:t>
-      </w:r>
-    </w:p>
-    <w:p>
-      <w:pPr>
-        <w:pStyle w:val="Standard"/>
-        <w:rPr>
-          <w:rFonts w:ascii="Verdana" w:hAnsi="Verdana"/>
-        </w:rPr>
-      </w:pPr>
-    </w:p>
-    <w:p>
-      <w:pPr>
-        <w:rPr>
-          <w:rFonts w:ascii="Verdana" w:hAnsi="Verdana"/>
-          <w:b/>
-          <w:bCs/>
-          <w:u w:val="single"/>
-        </w:rPr>
-      </w:pPr>
-      <w:r>
-        <w:rPr>
-          <w:rFonts w:ascii="Verdana" w:hAnsi="Verdana"/>
-          <w:b/>
-          <w:bCs/>
-          <w:u w:val="single"/>
-        </w:rPr>
-        <w:br w:type="page"/>
-      </w:r>
-    </w:p>
-    <w:p>
-      <w:pPr>
-        <w:pStyle w:val="Standard"/>
-        <w:rPr>
-          <w:rFonts w:ascii="Verdana" w:hAnsi="Verdana"/>
-          <w:b/>
-          <w:bCs/>
-          <w:u w:val="single"/>
-        </w:rPr>
-      </w:pPr>
-      <w:r>
-        <w:rPr>
-          <w:rFonts w:ascii="Verdana" w:hAnsi="Verdana"/>
-          <w:b/>
-          <w:bCs/>
-          <w:u w:val="single"/>
-        </w:rPr>
-        <w:lastRenderedPageBreak/>
         <w:t>Constants</w:t>
       </w:r>
     </w:p>
@@ -1185,30 +1916,145 @@
     </w:p>
     <w:p>
       <w:pPr>
-        <w:pStyle w:val="Standard"/>
-        <w:rPr>
-          <w:rFonts w:ascii="Verdana" w:hAnsi="Verdana"/>
-        </w:rPr>
-      </w:pPr>
-      <w:r>
-        <w:rPr>
-          <w:rFonts w:ascii="Verdana" w:hAnsi="Verdana"/>
-        </w:rPr>
-        <w:t xml:space="preserve">This technique sounds inherently dumb, but it </w:t>
+        <w:rPr>
+          <w:rFonts w:ascii="Verdana" w:hAnsi="Verdana"/>
+        </w:rPr>
+      </w:pPr>
+      <w:r>
+        <w:rPr>
+          <w:rFonts w:ascii="Verdana" w:hAnsi="Verdana"/>
+        </w:rPr>
+        <w:br w:type="page"/>
+      </w:r>
+    </w:p>
+    <w:p>
+      <w:pPr>
+        <w:pStyle w:val="Standard"/>
+        <w:rPr>
+          <w:rFonts w:ascii="Verdana" w:hAnsi="Verdana"/>
+          <w:b/>
+          <w:u w:val="single"/>
+        </w:rPr>
+      </w:pPr>
+      <w:r>
+        <w:rPr>
+          <w:rFonts w:ascii="Verdana" w:hAnsi="Verdana"/>
+          <w:b/>
+          <w:u w:val="single"/>
+        </w:rPr>
+        <w:lastRenderedPageBreak/>
+        <w:t>Language Environment</w:t>
+      </w:r>
+    </w:p>
+    <w:p>
+      <w:pPr>
+        <w:pStyle w:val="Standard"/>
+        <w:rPr>
+          <w:rFonts w:ascii="Verdana" w:hAnsi="Verdana"/>
+        </w:rPr>
+      </w:pPr>
+    </w:p>
+    <w:p>
+      <w:pPr>
+        <w:pStyle w:val="Standard"/>
+        <w:rPr>
+          <w:rFonts w:ascii="Verdana" w:hAnsi="Verdana"/>
+        </w:rPr>
+      </w:pPr>
+      <w:r>
+        <w:rPr>
+          <w:rFonts w:ascii="Verdana" w:hAnsi="Verdana"/>
+        </w:rPr>
+        <w:t xml:space="preserve">None of this </w:t>
       </w:r>
       <w:proofErr w:type="gramStart"/>
       <w:r>
         <w:rPr>
           <w:rFonts w:ascii="Verdana" w:hAnsi="Verdana"/>
         </w:rPr>
-        <w:t>actually works</w:t>
+        <w:t>actually allows</w:t>
       </w:r>
       <w:proofErr w:type="gramEnd"/>
       <w:r>
         <w:rPr>
           <w:rFonts w:ascii="Verdana" w:hAnsi="Verdana"/>
         </w:rPr>
-        <w:t xml:space="preserve"> quite well at a slight cost in space and speed for readability. A previous version replaced the ex </w:t>
+        <w:t xml:space="preserve"> you to do anything interactively. This is achieved by when you wish to execute interactively, using the word to generate code in a separate designated </w:t>
+      </w:r>
+      <w:proofErr w:type="gramStart"/>
+      <w:r>
+        <w:rPr>
+          <w:rFonts w:ascii="Verdana" w:hAnsi="Verdana"/>
+        </w:rPr>
+        <w:t>buffer ;</w:t>
+      </w:r>
+      <w:proofErr w:type="gramEnd"/>
+      <w:r>
+        <w:rPr>
+          <w:rFonts w:ascii="Verdana" w:hAnsi="Verdana"/>
+        </w:rPr>
+        <w:t xml:space="preserve"> a &lt;ret&gt; is added to this, creating a callable routine (which is wrapped in code to load and save the A registers).</w:t>
+      </w:r>
+    </w:p>
+    <w:p>
+      <w:pPr>
+        <w:pStyle w:val="Standard"/>
+        <w:rPr>
+          <w:rFonts w:ascii="Verdana" w:hAnsi="Verdana"/>
+        </w:rPr>
+      </w:pPr>
+    </w:p>
+    <w:p>
+      <w:pPr>
+        <w:pStyle w:val="Standard"/>
+        <w:rPr>
+          <w:rFonts w:ascii="Verdana" w:hAnsi="Verdana"/>
+        </w:rPr>
+      </w:pPr>
+      <w:r>
+        <w:rPr>
+          <w:rFonts w:ascii="Verdana" w:hAnsi="Verdana"/>
+        </w:rPr>
+        <w:t xml:space="preserve">This means there are certain words that will crash the system. </w:t>
+      </w:r>
+      <w:r>
+        <w:rPr>
+          <w:rFonts w:ascii="Verdana" w:hAnsi="Verdana"/>
+        </w:rPr>
+        <w:t xml:space="preserve"> To help with this, certain words are deemed “protected”</w:t>
+      </w:r>
+      <w:r>
+        <w:rPr>
+          <w:rFonts w:ascii="Verdana" w:hAnsi="Verdana"/>
+        </w:rPr>
+        <w:t>. These are macros that generate such code, things that pop on/off return stacks, and so on. These set the 7</w:t>
+      </w:r>
+      <w:r>
+        <w:rPr>
+          <w:rFonts w:ascii="Verdana" w:hAnsi="Verdana"/>
+          <w:vertAlign w:val="superscript"/>
+        </w:rPr>
+        <w:t>th</w:t>
+      </w:r>
+      <w:r>
+        <w:rPr>
+          <w:rFonts w:ascii="Verdana" w:hAnsi="Verdana"/>
+        </w:rPr>
+        <w:t xml:space="preserve"> bit of the number in the </w:t>
+      </w:r>
+      <w:proofErr w:type="spellStart"/>
+      <w:r>
+        <w:rPr>
+          <w:rFonts w:ascii="Verdana" w:hAnsi="Verdana"/>
+        </w:rPr>
+        <w:t>ld</w:t>
+      </w:r>
+      <w:proofErr w:type="spellEnd"/>
+      <w:r>
+        <w:rPr>
+          <w:rFonts w:ascii="Verdana" w:hAnsi="Verdana"/>
+        </w:rPr>
+        <w:t xml:space="preserve"> </w:t>
       </w:r>
       <w:proofErr w:type="spellStart"/>
       <w:proofErr w:type="gramStart"/>
@@ -1216,7 +2062,7 @@
         <w:rPr>
           <w:rFonts w:ascii="Verdana" w:hAnsi="Verdana"/>
         </w:rPr>
-        <w:t>de,hl</w:t>
+        <w:t>a,x</w:t>
       </w:r>
       <w:proofErr w:type="spellEnd"/>
       <w:proofErr w:type="gramEnd"/>
@@ -1224,57 +2070,16 @@
         <w:rPr>
           <w:rFonts w:ascii="Verdana" w:hAnsi="Verdana"/>
         </w:rPr>
-        <w:t xml:space="preserve"> with a function which did the same thing when required, and the readability of the code went down significantly.</w:t>
-      </w:r>
-    </w:p>
-    <w:p>
-      <w:pPr>
-        <w:pStyle w:val="Standard"/>
-        <w:rPr>
-          <w:rFonts w:ascii="Verdana" w:hAnsi="Verdana"/>
-        </w:rPr>
-      </w:pPr>
-    </w:p>
-    <w:p>
-      <w:pPr>
-        <w:pStyle w:val="Standard"/>
-        <w:rPr>
-          <w:rFonts w:ascii="Verdana" w:hAnsi="Verdana"/>
-        </w:rPr>
-      </w:pPr>
-      <w:r>
-        <w:rPr>
-          <w:rFonts w:ascii="Verdana" w:hAnsi="Verdana"/>
-        </w:rPr>
-        <w:t xml:space="preserve">There are also string </w:t>
-      </w:r>
-      <w:proofErr w:type="gramStart"/>
-      <w:r>
-        <w:rPr>
-          <w:rFonts w:ascii="Verdana" w:hAnsi="Verdana"/>
-        </w:rPr>
-        <w:t>constants ;</w:t>
-      </w:r>
-      <w:proofErr w:type="gramEnd"/>
-      <w:r>
-        <w:rPr>
-          <w:rFonts w:ascii="Verdana" w:hAnsi="Verdana"/>
-        </w:rPr>
-        <w:t xml:space="preserve"> these begin with a “ mark.  They put a constant (as above) which points to an ASCIIZ representation of the rest of the word, with any underscores replaced by spaces.</w:t>
-      </w:r>
-    </w:p>
-    <w:p>
-      <w:pPr>
-        <w:rPr>
-          <w:rFonts w:ascii="Verdana" w:hAnsi="Verdana"/>
-        </w:rPr>
-      </w:pPr>
-      <w:r>
-        <w:rPr>
-          <w:rFonts w:ascii="Verdana" w:hAnsi="Verdana"/>
-        </w:rPr>
-        <w:br w:type="page"/>
-      </w:r>
+        <w:t xml:space="preserve"> (which is masked off). This can be used to generate an error if this code is generated to be directly executed.</w:t>
+      </w:r>
+    </w:p>
+    <w:p>
+      <w:pPr>
+        <w:pStyle w:val="Standard"/>
+        <w:rPr>
+          <w:rFonts w:ascii="Verdana" w:hAnsi="Verdana"/>
+        </w:rPr>
+      </w:pPr>
     </w:p>
     <w:p>
       <w:pPr>
@@ -1291,256 +2096,82 @@
           <w:b/>
           <w:u w:val="single"/>
         </w:rPr>
-        <w:lastRenderedPageBreak/>
-        <w:t>Language Environment</w:t>
-      </w:r>
-    </w:p>
-    <w:p>
-      <w:pPr>
-        <w:pStyle w:val="Standard"/>
-        <w:rPr>
-          <w:rFonts w:ascii="Verdana" w:hAnsi="Verdana"/>
-        </w:rPr>
-      </w:pPr>
-    </w:p>
-    <w:p>
-      <w:pPr>
-        <w:pStyle w:val="Standard"/>
-        <w:rPr>
-          <w:rFonts w:ascii="Verdana" w:hAnsi="Verdana"/>
-        </w:rPr>
-      </w:pPr>
-      <w:r>
-        <w:rPr>
-          <w:rFonts w:ascii="Verdana" w:hAnsi="Verdana"/>
-        </w:rPr>
-        <w:t>There are two operating modes ‘compile’ and ‘execute’ switch between by those two words. Nothing else changes these modes</w:t>
-      </w:r>
-      <w:r>
-        <w:rPr>
-          <w:rFonts w:ascii="Verdana" w:hAnsi="Verdana"/>
-        </w:rPr>
-        <w:t>.</w:t>
-      </w:r>
-    </w:p>
-    <w:p>
-      <w:pPr>
-        <w:pStyle w:val="Standard"/>
-        <w:rPr>
-          <w:rFonts w:ascii="Verdana" w:hAnsi="Verdana"/>
-        </w:rPr>
-      </w:pPr>
-    </w:p>
-    <w:p>
-      <w:pPr>
-        <w:pStyle w:val="Standard"/>
-        <w:rPr>
-          <w:rFonts w:ascii="Verdana" w:hAnsi="Verdana"/>
-        </w:rPr>
-      </w:pPr>
-      <w:r>
-        <w:rPr>
-          <w:rFonts w:ascii="Verdana" w:hAnsi="Verdana"/>
-        </w:rPr>
-        <w:t xml:space="preserve">In compile mode, everything is compiled, except words marked as immediate which are executed. </w:t>
-      </w:r>
-    </w:p>
-    <w:p>
-      <w:pPr>
-        <w:pStyle w:val="Standard"/>
-        <w:rPr>
-          <w:rFonts w:ascii="Verdana" w:hAnsi="Verdana"/>
-        </w:rPr>
-      </w:pPr>
-    </w:p>
-    <w:p>
-      <w:pPr>
-        <w:pStyle w:val="Standard"/>
-        <w:rPr>
-          <w:rFonts w:ascii="Verdana" w:hAnsi="Verdana"/>
-        </w:rPr>
-      </w:pPr>
-      <w:r>
-        <w:rPr>
-          <w:rFonts w:ascii="Verdana" w:hAnsi="Verdana"/>
-        </w:rPr>
-        <w:t xml:space="preserve">In execute mode, everything is executed (the code to load constants is simulated). There are two limitations. Execute mode does not support string constants which can only exist in compiled code, and certain other words are marked </w:t>
-      </w:r>
-      <w:r>
-        <w:rPr>
-          <w:rFonts w:ascii="Verdana" w:hAnsi="Verdana"/>
-          <w:i/>
-        </w:rPr>
-        <w:t>protected</w:t>
-      </w:r>
-      <w:r>
-        <w:rPr>
-          <w:rFonts w:ascii="Verdana" w:hAnsi="Verdana"/>
-        </w:rPr>
-        <w:t>, see below.</w:t>
-      </w:r>
-    </w:p>
-    <w:p>
-      <w:pPr>
-        <w:pStyle w:val="Standard"/>
-        <w:rPr>
-          <w:rFonts w:ascii="Verdana" w:hAnsi="Verdana"/>
-        </w:rPr>
-      </w:pPr>
-    </w:p>
-    <w:p>
-      <w:pPr>
-        <w:pStyle w:val="Standard"/>
-        <w:rPr>
-          <w:rFonts w:ascii="Verdana" w:hAnsi="Verdana"/>
-        </w:rPr>
-      </w:pPr>
-      <w:r>
-        <w:rPr>
-          <w:rFonts w:ascii="Verdana" w:hAnsi="Verdana"/>
-        </w:rPr>
-        <w:t>Dictionary w</w:t>
-      </w:r>
-      <w:r>
-        <w:rPr>
-          <w:rFonts w:ascii="Verdana" w:hAnsi="Verdana"/>
-        </w:rPr>
-        <w:t xml:space="preserve">ords can be marked as </w:t>
-      </w:r>
-      <w:r>
-        <w:rPr>
-          <w:rFonts w:ascii="Verdana" w:hAnsi="Verdana"/>
-          <w:i/>
-          <w:iCs/>
-        </w:rPr>
-        <w:t>private</w:t>
-      </w:r>
-      <w:r>
-        <w:rPr>
-          <w:rFonts w:ascii="Verdana" w:hAnsi="Verdana"/>
-        </w:rPr>
-        <w:t>. This means that they are not added to the internal dictionary at the end of a module compilation.</w:t>
-      </w:r>
-    </w:p>
-    <w:p>
-      <w:pPr>
-        <w:pStyle w:val="Standard"/>
+        <w:t>Private variables</w:t>
+      </w:r>
+      <w:r>
         <w:rPr>
           <w:rFonts w:ascii="Verdana" w:hAnsi="Verdana"/>
           <w:b/>
-          <w:bCs/>
           <w:u w:val="single"/>
         </w:rPr>
-      </w:pPr>
-    </w:p>
-    <w:p>
-      <w:pPr>
-        <w:pStyle w:val="Standard"/>
-        <w:rPr>
-          <w:rFonts w:ascii="Verdana" w:hAnsi="Verdana"/>
-        </w:rPr>
-      </w:pPr>
-      <w:r>
-        <w:rPr>
-          <w:rFonts w:ascii="Verdana" w:hAnsi="Verdana"/>
-        </w:rPr>
-        <w:t>Dictionary words</w:t>
-      </w:r>
-      <w:r>
-        <w:rPr>
-          <w:rFonts w:ascii="Verdana" w:hAnsi="Verdana"/>
-        </w:rPr>
-        <w:t xml:space="preserve"> can </w:t>
-      </w:r>
-      <w:r>
-        <w:rPr>
-          <w:rFonts w:ascii="Verdana" w:hAnsi="Verdana"/>
-        </w:rPr>
-        <w:t xml:space="preserve">also </w:t>
-      </w:r>
-      <w:r>
-        <w:rPr>
-          <w:rFonts w:ascii="Verdana" w:hAnsi="Verdana"/>
-        </w:rPr>
-        <w:t xml:space="preserve">be marked as </w:t>
-      </w:r>
-      <w:r>
-        <w:rPr>
-          <w:rFonts w:ascii="Verdana" w:hAnsi="Verdana"/>
-          <w:i/>
-          <w:iCs/>
-        </w:rPr>
-        <w:t xml:space="preserve">protected. </w:t>
-      </w:r>
-      <w:r>
-        <w:rPr>
-          <w:rFonts w:ascii="Verdana" w:hAnsi="Verdana"/>
-        </w:rPr>
-        <w:t>This means they cannot be executed by the user typing in to the console</w:t>
-      </w:r>
-      <w:r>
-        <w:rPr>
-          <w:rFonts w:ascii="Verdana" w:hAnsi="Verdana"/>
-        </w:rPr>
-        <w:t xml:space="preserve"> or as part of a text being loaded</w:t>
-      </w:r>
-      <w:r>
-        <w:rPr>
-          <w:rFonts w:ascii="Verdana" w:hAnsi="Verdana"/>
-        </w:rPr>
-        <w:t>, because they’d probably crash it – these are words that manipulate the return stack</w:t>
-      </w:r>
-      <w:r>
-        <w:rPr>
-          <w:rFonts w:ascii="Verdana" w:hAnsi="Verdana"/>
-        </w:rPr>
-        <w:t xml:space="preserve"> for example.</w:t>
-      </w:r>
-    </w:p>
-    <w:p>
-      <w:pPr>
-        <w:pStyle w:val="Standard"/>
-        <w:rPr>
-          <w:rFonts w:ascii="Verdana" w:hAnsi="Verdana"/>
-        </w:rPr>
-      </w:pPr>
-    </w:p>
-    <w:p>
-      <w:pPr>
-        <w:pStyle w:val="Standard"/>
-        <w:rPr>
-          <w:rFonts w:ascii="Verdana" w:hAnsi="Verdana"/>
-        </w:rPr>
-      </w:pPr>
-      <w:r>
-        <w:rPr>
-          <w:rFonts w:ascii="Verdana" w:hAnsi="Verdana"/>
-        </w:rPr>
-        <w:t>When you are typing in code at the console rather than via the screen editor, or loading it in via bootstrap, it is done in execute mode automatically. You can switch to compile mode if you want, if so, be it on your own head.</w:t>
-      </w:r>
-    </w:p>
-    <w:p>
-      <w:pPr>
-        <w:pStyle w:val="Standard"/>
-        <w:rPr>
-          <w:rFonts w:ascii="Verdana" w:hAnsi="Verdana"/>
-        </w:rPr>
-      </w:pPr>
-      <w:bookmarkStart w:id="0" w:name="_GoBack"/>
-      <w:bookmarkEnd w:id="0"/>
-    </w:p>
-    <w:p>
-      <w:pPr>
-        <w:pStyle w:val="Standard"/>
-        <w:rPr>
-          <w:rFonts w:ascii="Verdana" w:hAnsi="Verdana"/>
-        </w:rPr>
-      </w:pPr>
-    </w:p>
-    <w:p>
-      <w:pPr>
-        <w:pStyle w:val="Standard"/>
-        <w:pageBreakBefore/>
+        <w:t>/words</w:t>
+      </w:r>
+    </w:p>
+    <w:p>
+      <w:pPr>
+        <w:pStyle w:val="Standard"/>
+        <w:rPr>
+          <w:rFonts w:ascii="Verdana" w:hAnsi="Verdana"/>
+          <w:b/>
+          <w:u w:val="single"/>
+        </w:rPr>
+      </w:pPr>
+    </w:p>
+    <w:p>
+      <w:pPr>
+        <w:pStyle w:val="Standard"/>
+        <w:rPr>
+          <w:rFonts w:ascii="Verdana" w:hAnsi="Verdana"/>
+        </w:rPr>
+      </w:pPr>
+      <w:r>
+        <w:rPr>
+          <w:rFonts w:ascii="Verdana" w:hAnsi="Verdana"/>
+        </w:rPr>
+        <w:t>Any word which begins with an underscore is deemed private and can be removed from the dictionary when it is crunched.</w:t>
+      </w:r>
+    </w:p>
+    <w:p>
+      <w:pPr>
+        <w:pStyle w:val="Standard"/>
+        <w:rPr>
+          <w:rFonts w:ascii="Verdana" w:hAnsi="Verdana"/>
+        </w:rPr>
+      </w:pPr>
+    </w:p>
+    <w:p>
+      <w:pPr>
+        <w:pStyle w:val="Standard"/>
+        <w:rPr>
+          <w:rFonts w:ascii="Verdana" w:hAnsi="Verdana"/>
+        </w:rPr>
+      </w:pPr>
+      <w:r>
+        <w:rPr>
+          <w:rFonts w:ascii="Verdana" w:hAnsi="Verdana"/>
+        </w:rPr>
+        <w:t>Note that while routines are callable cross page, variables are not accessible cross page (unless they are in $8000-$BFFF). It should be the norm to declare variables private and provide accessor and mutator functions in modular code.</w:t>
+      </w:r>
+    </w:p>
+    <w:p>
+      <w:pPr>
+        <w:pStyle w:val="Standard"/>
+        <w:rPr>
+          <w:rFonts w:ascii="Verdana" w:hAnsi="Verdana"/>
+        </w:rPr>
+      </w:pPr>
+    </w:p>
+    <w:p>
+      <w:pPr>
+        <w:pStyle w:val="Standard"/>
+        <w:rPr>
+          <w:rFonts w:ascii="Verdana" w:hAnsi="Verdana"/>
+        </w:rPr>
+      </w:pPr>
+    </w:p>
+    <w:p>
+      <w:pPr>
+        <w:pStyle w:val="Standard"/>
         <w:rPr>
           <w:rFonts w:ascii="Verdana" w:hAnsi="Verdana"/>
         </w:rPr>
@@ -1832,23 +2463,7 @@
                 <w:rFonts w:ascii="Verdana" w:hAnsi="Verdana"/>
                 <w:color w:val="000000"/>
               </w:rPr>
-              <w:t>Type (</w:t>
-            </w:r>
-            <w:proofErr w:type="gramStart"/>
-            <w:r>
-              <w:rPr>
-                <w:rFonts w:ascii="Verdana" w:hAnsi="Verdana"/>
-                <w:color w:val="000000"/>
-              </w:rPr>
-              <w:t>0..</w:t>
-            </w:r>
-            <w:proofErr w:type="gramEnd"/>
-            <w:r>
-              <w:rPr>
-                <w:rFonts w:ascii="Verdana" w:hAnsi="Verdana"/>
-                <w:color w:val="000000"/>
-              </w:rPr>
-              <w:t>3) Private (7) Protected (6)</w:t>
+              <w:t>Length of name</w:t>
             </w:r>
           </w:p>
         </w:tc>
@@ -1938,7 +2553,14 @@
                 <w:rFonts w:ascii="Verdana" w:hAnsi="Verdana"/>
                 <w:color w:val="000000"/>
               </w:rPr>
-              <w:t>Last character of word name (ASCII) bit 7 is set</w:t>
+              <w:t>Last character of word name (ASCII</w:t>
+            </w:r>
+            <w:r>
+              <w:rPr>
+                <w:rFonts w:ascii="Verdana" w:hAnsi="Verdana"/>
+                <w:color w:val="000000"/>
+              </w:rPr>
+              <w:t>)</w:t>
             </w:r>
           </w:p>
         </w:tc>
@@ -1957,7 +2579,6 @@
     </w:p>
     <w:p>
       <w:pPr>
-        <w:pStyle w:val="Standard"/>
         <w:rPr>
           <w:rFonts w:ascii="Verdana" w:hAnsi="Verdana"/>
           <w:b/>
@@ -1972,6 +2593,27 @@
           <w:bCs/>
           <w:u w:val="single"/>
         </w:rPr>
+        <w:br w:type="page"/>
+      </w:r>
+    </w:p>
+    <w:p>
+      <w:pPr>
+        <w:pStyle w:val="Standard"/>
+        <w:rPr>
+          <w:rFonts w:ascii="Verdana" w:hAnsi="Verdana"/>
+          <w:b/>
+          <w:bCs/>
+          <w:u w:val="single"/>
+        </w:rPr>
+      </w:pPr>
+      <w:r>
+        <w:rPr>
+          <w:rFonts w:ascii="Verdana" w:hAnsi="Verdana"/>
+          <w:b/>
+          <w:bCs/>
+          <w:u w:val="single"/>
+        </w:rPr>
+        <w:lastRenderedPageBreak/>
         <w:t>Core Words</w:t>
       </w:r>
     </w:p>
@@ -2278,14 +2920,43 @@
               <w:jc w:val="center"/>
               <w:rPr>
                 <w:rFonts w:ascii="Verdana" w:hAnsi="Verdana"/>
+              </w:rPr>
+            </w:pPr>
+            <w:r>
+              <w:rPr>
+                <w:rFonts w:ascii="Verdana" w:hAnsi="Verdana"/>
+              </w:rPr>
+              <w:t>: &lt;name&gt;</w:t>
+            </w:r>
+            <w:r>
+              <w:rPr>
+                <w:rFonts w:ascii="Verdana" w:hAnsi="Verdana"/>
+              </w:rPr>
+              <w:t xml:space="preserve"> </w:t>
+            </w:r>
+          </w:p>
+          <w:p>
+            <w:pPr>
+              <w:pStyle w:val="TableContents"/>
+              <w:jc w:val="center"/>
+              <w:rPr>
+                <w:rFonts w:ascii="Verdana" w:hAnsi="Verdana"/>
                 <w:color w:val="CE181E"/>
               </w:rPr>
             </w:pPr>
-            <w:r>
-              <w:rPr>
-                <w:rFonts w:ascii="Verdana" w:hAnsi="Verdana"/>
-              </w:rPr>
-              <w:t>: &lt;name&gt;</w:t>
+            <w:proofErr w:type="gramStart"/>
+            <w:r>
+              <w:rPr>
+                <w:rFonts w:ascii="Verdana" w:hAnsi="Verdana"/>
+              </w:rPr>
+              <w:t>::</w:t>
+            </w:r>
+            <w:proofErr w:type="gramEnd"/>
+            <w:r>
+              <w:rPr>
+                <w:rFonts w:ascii="Verdana" w:hAnsi="Verdana"/>
+              </w:rPr>
+              <w:t xml:space="preserve"> &lt;name&gt;</w:t>
             </w:r>
           </w:p>
         </w:tc>
@@ -4701,7 +5372,6 @@
               <w:rPr>
                 <w:rFonts w:ascii="Verdana" w:hAnsi="Verdana"/>
               </w:rPr>
-              <w:lastRenderedPageBreak/>
               <w:t>copy</w:t>
             </w:r>
           </w:p>
@@ -5123,6 +5793,7 @@
                 <w:rFonts w:ascii="Verdana" w:hAnsi="Verdana"/>
                 <w:color w:val="CE181E"/>
               </w:rPr>
+              <w:lastRenderedPageBreak/>
               <w:t>i</w:t>
             </w:r>
             <w:proofErr w:type="spellEnd"/>
@@ -6235,178 +6906,6 @@
                 <w:color w:val="000000"/>
               </w:rPr>
               <w:t xml:space="preserve"> address)</w:t>
-            </w:r>
-          </w:p>
-        </w:tc>
-      </w:tr>
-      <w:tr>
-        <w:tc>
-          <w:tcPr>
-            <w:tcW w:w="2715" w:type="dxa"/>
-            <w:vAlign w:val="center"/>
-          </w:tcPr>
-          <w:p>
-            <w:pPr>
-              <w:pStyle w:val="TableContents"/>
-              <w:jc w:val="center"/>
-              <w:rPr>
-                <w:rFonts w:ascii="Verdana" w:hAnsi="Verdana"/>
-                <w:color w:val="CE181E"/>
-              </w:rPr>
-            </w:pPr>
-            <w:r>
-              <w:rPr>
-                <w:rFonts w:ascii="Verdana" w:hAnsi="Verdana"/>
-                <w:color w:val="CE181E"/>
-              </w:rPr>
-              <w:t>private</w:t>
-            </w:r>
-          </w:p>
-        </w:tc>
-        <w:tc>
-          <w:tcPr>
-            <w:tcW w:w="966" w:type="dxa"/>
-            <w:vAlign w:val="center"/>
-          </w:tcPr>
-          <w:p>
-            <w:pPr>
-              <w:pStyle w:val="TableContents"/>
-              <w:jc w:val="center"/>
-              <w:rPr>
-                <w:rFonts w:ascii="Verdana" w:hAnsi="Verdana"/>
-                <w:color w:val="000000"/>
-              </w:rPr>
-            </w:pPr>
-            <w:r>
-              <w:rPr>
-                <w:rFonts w:ascii="Verdana" w:hAnsi="Verdana"/>
-                <w:color w:val="000000"/>
-              </w:rPr>
-              <w:t>Yes</w:t>
-            </w:r>
-          </w:p>
-        </w:tc>
-        <w:tc>
-          <w:tcPr>
-            <w:tcW w:w="850" w:type="dxa"/>
-            <w:vAlign w:val="center"/>
-          </w:tcPr>
-          <w:p>
-            <w:pPr>
-              <w:pStyle w:val="TableContents"/>
-              <w:jc w:val="center"/>
-              <w:rPr>
-                <w:rFonts w:ascii="Verdana" w:hAnsi="Verdana"/>
-                <w:color w:val="000000"/>
-              </w:rPr>
-            </w:pPr>
-          </w:p>
-        </w:tc>
-        <w:tc>
-          <w:tcPr>
-            <w:tcW w:w="5114" w:type="dxa"/>
-            <w:vAlign w:val="center"/>
-          </w:tcPr>
-          <w:p>
-            <w:pPr>
-              <w:pStyle w:val="TableContents"/>
-              <w:rPr>
-                <w:rFonts w:ascii="Verdana" w:hAnsi="Verdana"/>
-                <w:color w:val="000000"/>
-              </w:rPr>
-            </w:pPr>
-            <w:r>
-              <w:rPr>
-                <w:rFonts w:ascii="Verdana" w:hAnsi="Verdana"/>
-                <w:color w:val="000000"/>
-              </w:rPr>
-              <w:t>Mark last definition as private</w:t>
-            </w:r>
-          </w:p>
-        </w:tc>
-      </w:tr>
-      <w:tr>
-        <w:tc>
-          <w:tcPr>
-            <w:tcW w:w="2715" w:type="dxa"/>
-            <w:vAlign w:val="center"/>
-          </w:tcPr>
-          <w:p>
-            <w:pPr>
-              <w:pStyle w:val="TableContents"/>
-              <w:jc w:val="center"/>
-              <w:rPr>
-                <w:rFonts w:ascii="Verdana" w:hAnsi="Verdana"/>
-                <w:color w:val="CE181E"/>
-              </w:rPr>
-            </w:pPr>
-            <w:r>
-              <w:rPr>
-                <w:rFonts w:ascii="Verdana" w:hAnsi="Verdana"/>
-                <w:color w:val="CE181E"/>
-              </w:rPr>
-              <w:t>protected</w:t>
-            </w:r>
-          </w:p>
-        </w:tc>
-        <w:tc>
-          <w:tcPr>
-            <w:tcW w:w="966" w:type="dxa"/>
-            <w:vAlign w:val="center"/>
-          </w:tcPr>
-          <w:p>
-            <w:pPr>
-              <w:pStyle w:val="TableContents"/>
-              <w:jc w:val="center"/>
-              <w:rPr>
-                <w:rFonts w:ascii="Verdana" w:hAnsi="Verdana"/>
-                <w:color w:val="000000"/>
-              </w:rPr>
-            </w:pPr>
-            <w:r>
-              <w:rPr>
-                <w:rFonts w:ascii="Verdana" w:hAnsi="Verdana"/>
-                <w:color w:val="000000"/>
-              </w:rPr>
-              <w:t>Yes</w:t>
-            </w:r>
-          </w:p>
-        </w:tc>
-        <w:tc>
-          <w:tcPr>
-            <w:tcW w:w="850" w:type="dxa"/>
-            <w:vAlign w:val="center"/>
-          </w:tcPr>
-          <w:p>
-            <w:pPr>
-              <w:pStyle w:val="TableContents"/>
-              <w:jc w:val="center"/>
-              <w:rPr>
-                <w:rFonts w:ascii="Verdana" w:hAnsi="Verdana"/>
-                <w:color w:val="000000"/>
-              </w:rPr>
-            </w:pPr>
-          </w:p>
-        </w:tc>
-        <w:tc>
-          <w:tcPr>
-            <w:tcW w:w="5114" w:type="dxa"/>
-            <w:vAlign w:val="center"/>
-          </w:tcPr>
-          <w:p>
-            <w:pPr>
-              <w:pStyle w:val="TableContents"/>
-              <w:rPr>
-                <w:rFonts w:ascii="Verdana" w:hAnsi="Verdana"/>
-                <w:color w:val="000000"/>
-              </w:rPr>
-            </w:pPr>
-            <w:r>
-              <w:rPr>
-                <w:rFonts w:ascii="Verdana" w:hAnsi="Verdana"/>
-                <w:color w:val="000000"/>
-              </w:rPr>
-              <w:t>Mark last definition as protected</w:t>
             </w:r>
           </w:p>
         </w:tc>

</xml_diff>

<commit_message>
Compiler , variables, defines working
</commit_message>
<xml_diff>
--- a/documents/MZ System.docx
+++ b/documents/MZ System.docx
@@ -792,124 +792,104 @@
         </w:rPr>
         <w:t>So Macro words work like simple Assembler Macros. They are a block of code which is copied out.</w:t>
       </w:r>
-    </w:p>
-    <w:p>
-      <w:pPr>
-        <w:pStyle w:val="Standard"/>
-        <w:rPr>
-          <w:rFonts w:ascii="Verdana" w:hAnsi="Verdana"/>
-        </w:rPr>
-      </w:pPr>
-    </w:p>
-    <w:p>
-      <w:pPr>
-        <w:pStyle w:val="Standard"/>
-        <w:rPr>
-          <w:rFonts w:ascii="Verdana" w:hAnsi="Verdana"/>
-        </w:rPr>
-      </w:pPr>
-      <w:r>
-        <w:rPr>
-          <w:rFonts w:ascii="Verdana" w:hAnsi="Verdana"/>
-        </w:rPr>
-        <w:t xml:space="preserve">The same idea is </w:t>
-      </w:r>
-      <w:proofErr w:type="gramStart"/>
-      <w:r>
-        <w:rPr>
-          <w:rFonts w:ascii="Verdana" w:hAnsi="Verdana"/>
-        </w:rPr>
-        <w:t>used ;</w:t>
-      </w:r>
-      <w:proofErr w:type="gramEnd"/>
-      <w:r>
-        <w:rPr>
-          <w:rFonts w:ascii="Verdana" w:hAnsi="Verdana"/>
-        </w:rPr>
-        <w:t xml:space="preserve"> the first instruction is a call to a function which does the compiling work, and it pops the return address to get the information. In this case, the first instruction is a </w:t>
-      </w:r>
-      <w:r>
-        <w:rPr>
-          <w:rFonts w:ascii="Verdana" w:hAnsi="Verdana"/>
-        </w:rPr>
-        <w:t xml:space="preserve">byte </w:t>
+      <w:r>
+        <w:rPr>
+          <w:rFonts w:ascii="Verdana" w:hAnsi="Verdana"/>
+        </w:rPr>
+        <w:t xml:space="preserve">  Simple c</w:t>
+      </w:r>
+    </w:p>
+    <w:p>
+      <w:pPr>
+        <w:pStyle w:val="Standard"/>
+        <w:rPr>
+          <w:rFonts w:ascii="Verdana" w:hAnsi="Verdana"/>
+        </w:rPr>
+      </w:pPr>
+    </w:p>
+    <w:p>
+      <w:pPr>
+        <w:pStyle w:val="Standard"/>
+        <w:rPr>
+          <w:rFonts w:ascii="Verdana" w:hAnsi="Verdana"/>
+        </w:rPr>
+      </w:pPr>
+    </w:p>
+    <w:p>
+      <w:pPr>
+        <w:pStyle w:val="Standard"/>
+        <w:rPr>
+          <w:rFonts w:ascii="Verdana" w:hAnsi="Verdana"/>
+        </w:rPr>
+      </w:pPr>
+      <w:r>
+        <w:rPr>
+          <w:rFonts w:ascii="Verdana" w:hAnsi="Verdana"/>
+        </w:rPr>
+        <w:t>e.g. for + we have</w:t>
+      </w:r>
+    </w:p>
+    <w:p>
+      <w:pPr>
+        <w:pStyle w:val="Standard"/>
+        <w:rPr>
+          <w:rFonts w:ascii="Verdana" w:hAnsi="Verdana"/>
+        </w:rPr>
+      </w:pPr>
+    </w:p>
+    <w:p>
+      <w:pPr>
+        <w:pStyle w:val="Standard"/>
+        <w:rPr>
+          <w:rFonts w:ascii="Verdana" w:hAnsi="Verdana"/>
+          <w:color w:val="70AD47" w:themeColor="accent6"/>
+        </w:rPr>
+      </w:pPr>
+      <w:r>
+        <w:rPr>
+          <w:rFonts w:ascii="Verdana" w:hAnsi="Verdana"/>
+          <w:color w:val="70AD47" w:themeColor="accent6"/>
+        </w:rPr>
+        <w:tab/>
+      </w:r>
+      <w:r>
+        <w:rPr>
+          <w:rFonts w:ascii="Verdana" w:hAnsi="Verdana"/>
+          <w:color w:val="70AD47" w:themeColor="accent6"/>
+        </w:rPr>
+        <w:tab/>
       </w:r>
       <w:proofErr w:type="spellStart"/>
       <w:r>
         <w:rPr>
           <w:rFonts w:ascii="Verdana" w:hAnsi="Verdana"/>
-        </w:rPr>
-        <w:t>nn</w:t>
+          <w:color w:val="FF0000"/>
+        </w:rPr>
+        <w:t>ld</w:t>
       </w:r>
       <w:proofErr w:type="spellEnd"/>
       <w:r>
         <w:rPr>
           <w:rFonts w:ascii="Verdana" w:hAnsi="Verdana"/>
-        </w:rPr>
-        <w:t xml:space="preserve"> where </w:t>
-      </w:r>
-      <w:proofErr w:type="spellStart"/>
-      <w:r>
-        <w:rPr>
-          <w:rFonts w:ascii="Verdana" w:hAnsi="Verdana"/>
-        </w:rPr>
-        <w:t>nn</w:t>
-      </w:r>
-      <w:proofErr w:type="spellEnd"/>
-      <w:r>
-        <w:rPr>
-          <w:rFonts w:ascii="Verdana" w:hAnsi="Verdana"/>
-        </w:rPr>
-        <w:t xml:space="preserve"> is the number of bytes to copy</w:t>
-      </w:r>
-      <w:r>
-        <w:rPr>
-          <w:rFonts w:ascii="Verdana" w:hAnsi="Verdana"/>
-        </w:rPr>
-        <w:t xml:space="preserve"> (in the lower 4 bits), the upper 4 should be masked off</w:t>
-      </w:r>
-      <w:r>
-        <w:rPr>
-          <w:rFonts w:ascii="Verdana" w:hAnsi="Verdana"/>
-        </w:rPr>
-        <w:t>. The macro code itself follows</w:t>
-      </w:r>
-      <w:r>
-        <w:rPr>
-          <w:rFonts w:ascii="Verdana" w:hAnsi="Verdana"/>
-        </w:rPr>
-        <w:t>.</w:t>
-      </w:r>
-    </w:p>
-    <w:p>
-      <w:pPr>
-        <w:pStyle w:val="Standard"/>
-        <w:rPr>
-          <w:rFonts w:ascii="Verdana" w:hAnsi="Verdana"/>
-        </w:rPr>
-      </w:pPr>
-    </w:p>
-    <w:p>
-      <w:pPr>
-        <w:pStyle w:val="Standard"/>
-        <w:rPr>
-          <w:rFonts w:ascii="Verdana" w:hAnsi="Verdana"/>
-        </w:rPr>
-      </w:pPr>
-      <w:r>
-        <w:rPr>
-          <w:rFonts w:ascii="Verdana" w:hAnsi="Verdana"/>
-        </w:rPr>
-        <w:t>e.g. for + we have</w:t>
-      </w:r>
-    </w:p>
-    <w:p>
-      <w:pPr>
-        <w:pStyle w:val="Standard"/>
-        <w:rPr>
-          <w:rFonts w:ascii="Verdana" w:hAnsi="Verdana"/>
-        </w:rPr>
-      </w:pPr>
+          <w:color w:val="FF0000"/>
+        </w:rPr>
+        <w:t xml:space="preserve"> </w:t>
+      </w:r>
+      <w:r>
+        <w:rPr>
+          <w:rFonts w:ascii="Verdana" w:hAnsi="Verdana"/>
+          <w:color w:val="FF0000"/>
+        </w:rPr>
+        <w:tab/>
+      </w:r>
+      <w:r>
+        <w:rPr>
+          <w:rFonts w:ascii="Verdana" w:hAnsi="Verdana"/>
+          <w:color w:val="FF0000"/>
+        </w:rPr>
+        <w:tab/>
+        <w:t>a,1</w:t>
+      </w:r>
     </w:p>
     <w:p>
       <w:pPr>
@@ -978,55 +958,6 @@
           <w:color w:val="FF0000"/>
         </w:rPr>
         <w:t>&gt;</w:t>
-      </w:r>
-    </w:p>
-    <w:p>
-      <w:pPr>
-        <w:pStyle w:val="Standard"/>
-        <w:ind w:left="709" w:firstLine="709"/>
-        <w:rPr>
-          <w:rFonts w:ascii="Verdana" w:hAnsi="Verdana"/>
-          <w:color w:val="FF0000"/>
-        </w:rPr>
-      </w:pPr>
-      <w:proofErr w:type="spellStart"/>
-      <w:r>
-        <w:rPr>
-          <w:rFonts w:ascii="Verdana" w:hAnsi="Verdana"/>
-          <w:color w:val="FF0000"/>
-        </w:rPr>
-        <w:t>db</w:t>
-      </w:r>
-      <w:proofErr w:type="spellEnd"/>
-      <w:r>
-        <w:rPr>
-          <w:rFonts w:ascii="Verdana" w:hAnsi="Verdana"/>
-          <w:color w:val="FF0000"/>
-        </w:rPr>
-        <w:t xml:space="preserve"> </w:t>
-      </w:r>
-      <w:r>
-        <w:rPr>
-          <w:rFonts w:ascii="Verdana" w:hAnsi="Verdana"/>
-          <w:color w:val="FF0000"/>
-        </w:rPr>
-        <w:tab/>
-      </w:r>
-      <w:r>
-        <w:rPr>
-          <w:rFonts w:ascii="Verdana" w:hAnsi="Verdana"/>
-          <w:color w:val="FF0000"/>
-        </w:rPr>
-        <w:tab/>
-      </w:r>
-      <w:bookmarkStart w:id="0" w:name="_GoBack"/>
-      <w:bookmarkEnd w:id="0"/>
-      <w:r>
-        <w:rPr>
-          <w:rFonts w:ascii="Verdana" w:hAnsi="Verdana"/>
-          <w:color w:val="FF0000"/>
-        </w:rPr>
-        <w:t>1</w:t>
       </w:r>
     </w:p>
     <w:p>
@@ -1961,6 +1892,8 @@
           <w:rFonts w:ascii="Verdana" w:hAnsi="Verdana"/>
         </w:rPr>
       </w:pPr>
+      <w:bookmarkStart w:id="0" w:name="_GoBack"/>
+      <w:bookmarkEnd w:id="0"/>
     </w:p>
     <w:p>
       <w:pPr>

</xml_diff>